<commit_message>
Small start on my senior project proposal, didn't get much else done while on campus but I did get a little bit of a start.
</commit_message>
<xml_diff>
--- a/Proposal/Senior Project Proposal.docx
+++ b/Proposal/Senior Project Proposal.docx
@@ -1,6 +1,6 @@
 
 <file path=word/document.xml><?xml version="1.0" encoding="utf-8"?>
-<w:document xmlns:wpc="http://schemas.microsoft.com/office/word/2010/wordprocessingCanvas" xmlns:cx="http://schemas.microsoft.com/office/drawing/2014/chartex" xmlns:cx1="http://schemas.microsoft.com/office/drawing/2015/9/8/chartex" xmlns:cx2="http://schemas.microsoft.com/office/drawing/2015/10/21/chartex" xmlns:cx3="http://schemas.microsoft.com/office/drawing/2016/5/9/chartex" xmlns:cx4="http://schemas.microsoft.com/office/drawing/2016/5/10/chartex" xmlns:cx5="http://schemas.microsoft.com/office/drawing/2016/5/11/chartex" xmlns:cx6="http://schemas.microsoft.com/office/drawing/2016/5/12/chartex" xmlns:cx7="http://schemas.microsoft.com/office/drawing/2016/5/13/chartex" xmlns:cx8="http://schemas.microsoft.com/office/drawing/2016/5/14/chartex" xmlns:mc="http://schemas.openxmlformats.org/markup-compatibility/2006" xmlns:aink="http://schemas.microsoft.com/office/drawing/2016/ink" xmlns:am3d="http://schemas.microsoft.com/office/drawing/2017/model3d" xmlns:o="urn:schemas-microsoft-com:office:office" xmlns:r="http://schemas.openxmlformats.org/officeDocument/2006/relationships" xmlns:m="http://schemas.openxmlformats.org/officeDocument/2006/math" xmlns:v="urn:schemas-microsoft-com:vml" xmlns:wp14="http://schemas.microsoft.com/office/word/2010/wordprocessingDrawing" xmlns:wp="http://schemas.openxmlformats.org/drawingml/2006/wordprocessingDrawing" xmlns:w10="urn:schemas-microsoft-com:office:word" xmlns:w="http://schemas.openxmlformats.org/wordprocessingml/2006/main" xmlns:w14="http://schemas.microsoft.com/office/word/2010/wordml" xmlns:w15="http://schemas.microsoft.com/office/word/2012/wordml" xmlns:w16cex="http://schemas.microsoft.com/office/word/2018/wordml/cex" xmlns:w16cid="http://schemas.microsoft.com/office/word/2016/wordml/cid" xmlns:w16="http://schemas.microsoft.com/office/word/2018/wordml" xmlns:w16sdtdh="http://schemas.microsoft.com/office/word/2020/wordml/sdtdatahash" xmlns:w16se="http://schemas.microsoft.com/office/word/2015/wordml/symex" xmlns:wpg="http://schemas.microsoft.com/office/word/2010/wordprocessingGroup" xmlns:wpi="http://schemas.microsoft.com/office/word/2010/wordprocessingInk" xmlns:wne="http://schemas.microsoft.com/office/word/2006/wordml" xmlns:wps="http://schemas.microsoft.com/office/word/2010/wordprocessingShape" mc:Ignorable="w14 w15 w16se w16cid w16 w16cex w16sdtdh wp14">
+<w:document xmlns:wpc="http://schemas.microsoft.com/office/word/2010/wordprocessingCanvas" xmlns:cx="http://schemas.microsoft.com/office/drawing/2014/chartex" xmlns:cx1="http://schemas.microsoft.com/office/drawing/2015/9/8/chartex" xmlns:cx2="http://schemas.microsoft.com/office/drawing/2015/10/21/chartex" xmlns:cx3="http://schemas.microsoft.com/office/drawing/2016/5/9/chartex" xmlns:cx4="http://schemas.microsoft.com/office/drawing/2016/5/10/chartex" xmlns:cx5="http://schemas.microsoft.com/office/drawing/2016/5/11/chartex" xmlns:cx6="http://schemas.microsoft.com/office/drawing/2016/5/12/chartex" xmlns:cx7="http://schemas.microsoft.com/office/drawing/2016/5/13/chartex" xmlns:cx8="http://schemas.microsoft.com/office/drawing/2016/5/14/chartex" xmlns:mc="http://schemas.openxmlformats.org/markup-compatibility/2006" xmlns:aink="http://schemas.microsoft.com/office/drawing/2016/ink" xmlns:am3d="http://schemas.microsoft.com/office/drawing/2017/model3d" xmlns:o="urn:schemas-microsoft-com:office:office" xmlns:r="http://schemas.openxmlformats.org/officeDocument/2006/relationships" xmlns:m="http://schemas.openxmlformats.org/officeDocument/2006/math" xmlns:v="urn:schemas-microsoft-com:vml" xmlns:wp14="http://schemas.microsoft.com/office/word/2010/wordprocessingDrawing" xmlns:wp="http://schemas.openxmlformats.org/drawingml/2006/wordprocessingDrawing" xmlns:w10="urn:schemas-microsoft-com:office:word" xmlns:w="http://schemas.openxmlformats.org/wordprocessingml/2006/main" xmlns:w14="http://schemas.microsoft.com/office/word/2010/wordml" xmlns:w15="http://schemas.microsoft.com/office/word/2012/wordml" xmlns:w16cid="http://schemas.microsoft.com/office/word/2016/wordml/cid" xmlns:w16se="http://schemas.microsoft.com/office/word/2015/wordml/symex" xmlns:wpg="http://schemas.microsoft.com/office/word/2010/wordprocessingGroup" xmlns:wpi="http://schemas.microsoft.com/office/word/2010/wordprocessingInk" xmlns:wne="http://schemas.microsoft.com/office/word/2006/wordml" xmlns:wps="http://schemas.microsoft.com/office/word/2010/wordprocessingShape" mc:Ignorable="w14 w15 w16se w16cid wp14">
   <w:body>
     <w:p>
       <w:pPr>
@@ -137,87 +137,85 @@
       </w:pPr>
       <w:r>
         <w:lastRenderedPageBreak/>
-        <w:t>Objective</w:t>
+        <w:t>What is my project?</w:t>
       </w:r>
     </w:p>
-    <w:sdt>
-      <w:sdtPr>
-        <w:alias w:val="Paragraph Text:"/>
-        <w:tag w:val="Paragraph Text:"/>
-        <w:id w:val="-335997730"/>
-        <w:placeholder>
-          <w:docPart w:val="44EF0274BFAE45629B889E868332F46D"/>
-        </w:placeholder>
-        <w:temporary/>
-        <w:showingPlcHdr/>
-        <w15:appearance w15:val="hidden"/>
-      </w:sdtPr>
-      <w:sdtEndPr/>
-      <w:sdtContent>
-        <w:p>
-          <w:r>
-            <w:t>To replace the placeholder text on this page, you can just select it all and then start typing. But don’t do that just yet!</w:t>
-          </w:r>
-        </w:p>
-        <w:p>
-          <w:r>
-            <w:t>First check out a few tips to help you quickly format your report. You might be amazed at how easy it is.</w:t>
-          </w:r>
-        </w:p>
-      </w:sdtContent>
-    </w:sdt>
-    <w:sdt>
-      <w:sdtPr>
-        <w:alias w:val="Enter list bullet content:"/>
-        <w:tag w:val="Enter list bullet content:"/>
-        <w:id w:val="-784043198"/>
-        <w:placeholder>
-          <w:docPart w:val="2A332AB256874AD894AD922E9949D501"/>
-        </w:placeholder>
-        <w:temporary/>
-        <w:showingPlcHdr/>
-        <w15:appearance w15:val="hidden"/>
-      </w:sdtPr>
-      <w:sdtEndPr/>
-      <w:sdtContent>
-        <w:p>
-          <w:pPr>
-            <w:pStyle w:val="ListBullet"/>
-            <w:numPr>
-              <w:ilvl w:val="0"/>
-              <w:numId w:val="1"/>
-            </w:numPr>
-          </w:pPr>
-          <w:r>
-            <w:t xml:space="preserve">Need a heading? On the Home tab, in the Styles gallery, just click the heading style you want. </w:t>
-          </w:r>
-        </w:p>
-        <w:p>
-          <w:pPr>
-            <w:pStyle w:val="ListBullet"/>
-            <w:numPr>
-              <w:ilvl w:val="0"/>
-              <w:numId w:val="1"/>
-            </w:numPr>
-          </w:pPr>
-          <w:r>
-            <w:t>Notice other styles in that gallery as well, such as for a quote, a numbered list, or a bulleted list like this one.</w:t>
-          </w:r>
-        </w:p>
-        <w:p>
-          <w:pPr>
-            <w:pStyle w:val="ListBullet"/>
-            <w:numPr>
-              <w:ilvl w:val="0"/>
-              <w:numId w:val="1"/>
-            </w:numPr>
-          </w:pPr>
-          <w:r>
-            <w:t>For best results when selecting text to copy or edit, don’t include space to the left or right of the characters in your selection.</w:t>
-          </w:r>
-        </w:p>
-      </w:sdtContent>
-    </w:sdt>
+    <w:p>
+      <w:pPr>
+        <w:ind w:firstLine="720"/>
+      </w:pPr>
+      <w:r>
+        <w:t xml:space="preserve">I plan on creating an android app </w:t>
+      </w:r>
+      <w:r>
+        <w:t>t</w:t>
+      </w:r>
+      <w:r>
+        <w:t>hat will help users keep track of what plants or fungi they find outside.</w:t>
+      </w:r>
+      <w:r>
+        <w:t xml:space="preserve"> This app will be an offline app as of now, although I may change that later down the road. </w:t>
+      </w:r>
+      <w:r>
+        <w:t>Users</w:t>
+      </w:r>
+      <w:r>
+        <w:t xml:space="preserve"> will be able to “pin” their location when they find for example a small blueberry patch, their location will be saved on a map within the app and can be </w:t>
+      </w:r>
+      <w:r>
+        <w:t xml:space="preserve">referenced at a later date if they want to revisit the </w:t>
+      </w:r>
+      <w:r>
+        <w:t>area</w:t>
+      </w:r>
+      <w:r>
+        <w:t>.</w:t>
+      </w:r>
+      <w:r>
+        <w:t xml:space="preserve"> </w:t>
+      </w:r>
+      <w:r>
+        <w:t>The user will be given a choice of what they want to associate with their pin, they will be presented with a plethora of different plants and fungi that can be found in their area</w:t>
+      </w:r>
+      <w:r>
+        <w:t xml:space="preserve"> – once they’ve made their choice they will be </w:t>
+      </w:r>
+      <w:r>
+        <w:t>some general information about the plant. Once they’</w:t>
+      </w:r>
+    </w:p>
+    <w:p>
+      <w:pPr>
+        <w:ind w:firstLine="720"/>
+      </w:pPr>
+    </w:p>
+    <w:p>
+      <w:pPr>
+        <w:ind w:firstLine="720"/>
+      </w:pPr>
+      <w:r>
+        <w:t xml:space="preserve">The goal for my senior project is to create an android </w:t>
+      </w:r>
+      <w:r>
+        <w:t xml:space="preserve">app that will help you keep track </w:t>
+      </w:r>
+      <w:proofErr w:type="gramStart"/>
+      <w:r>
+        <w:t xml:space="preserve">of </w:t>
+      </w:r>
+      <w:r>
+        <w:t xml:space="preserve"> when</w:t>
+      </w:r>
+      <w:proofErr w:type="gramEnd"/>
+      <w:r>
+        <w:t xml:space="preserve"> and more importantly where you find plants out in the wild. </w:t>
+      </w:r>
+      <w:r>
+        <w:t xml:space="preserve">Users will have a map </w:t>
+      </w:r>
+      <w:bookmarkStart w:id="0" w:name="_GoBack"/>
+      <w:bookmarkEnd w:id="0"/>
+    </w:p>
     <w:p>
       <w:pPr>
         <w:pStyle w:val="Heading2"/>
@@ -269,7 +267,7 @@
       </w:sdtContent>
     </w:sdt>
     <w:sectPr>
-      <w:footerReference w:type="default" r:id="rId7"/>
+      <w:footerReference w:type="default" r:id="rId8"/>
       <w:pgSz w:w="12240" w:h="15840"/>
       <w:pgMar w:top="1728" w:right="1800" w:bottom="1440" w:left="1800" w:header="720" w:footer="720" w:gutter="0"/>
       <w:pgNumType w:start="0"/>
@@ -282,7 +280,7 @@
 </file>
 
 <file path=word/endnotes.xml><?xml version="1.0" encoding="utf-8"?>
-<w:endnotes xmlns:wpc="http://schemas.microsoft.com/office/word/2010/wordprocessingCanvas" xmlns:cx="http://schemas.microsoft.com/office/drawing/2014/chartex" xmlns:cx1="http://schemas.microsoft.com/office/drawing/2015/9/8/chartex" xmlns:cx2="http://schemas.microsoft.com/office/drawing/2015/10/21/chartex" xmlns:cx3="http://schemas.microsoft.com/office/drawing/2016/5/9/chartex" xmlns:cx4="http://schemas.microsoft.com/office/drawing/2016/5/10/chartex" xmlns:cx5="http://schemas.microsoft.com/office/drawing/2016/5/11/chartex" xmlns:cx6="http://schemas.microsoft.com/office/drawing/2016/5/12/chartex" xmlns:cx7="http://schemas.microsoft.com/office/drawing/2016/5/13/chartex" xmlns:cx8="http://schemas.microsoft.com/office/drawing/2016/5/14/chartex" xmlns:mc="http://schemas.openxmlformats.org/markup-compatibility/2006" xmlns:aink="http://schemas.microsoft.com/office/drawing/2016/ink" xmlns:am3d="http://schemas.microsoft.com/office/drawing/2017/model3d" xmlns:o="urn:schemas-microsoft-com:office:office" xmlns:r="http://schemas.openxmlformats.org/officeDocument/2006/relationships" xmlns:m="http://schemas.openxmlformats.org/officeDocument/2006/math" xmlns:v="urn:schemas-microsoft-com:vml" xmlns:wp14="http://schemas.microsoft.com/office/word/2010/wordprocessingDrawing" xmlns:wp="http://schemas.openxmlformats.org/drawingml/2006/wordprocessingDrawing" xmlns:w10="urn:schemas-microsoft-com:office:word" xmlns:w="http://schemas.openxmlformats.org/wordprocessingml/2006/main" xmlns:w14="http://schemas.microsoft.com/office/word/2010/wordml" xmlns:w15="http://schemas.microsoft.com/office/word/2012/wordml" xmlns:w16cex="http://schemas.microsoft.com/office/word/2018/wordml/cex" xmlns:w16cid="http://schemas.microsoft.com/office/word/2016/wordml/cid" xmlns:w16="http://schemas.microsoft.com/office/word/2018/wordml" xmlns:w16sdtdh="http://schemas.microsoft.com/office/word/2020/wordml/sdtdatahash" xmlns:w16se="http://schemas.microsoft.com/office/word/2015/wordml/symex" xmlns:wpg="http://schemas.microsoft.com/office/word/2010/wordprocessingGroup" xmlns:wpi="http://schemas.microsoft.com/office/word/2010/wordprocessingInk" xmlns:wne="http://schemas.microsoft.com/office/word/2006/wordml" xmlns:wps="http://schemas.microsoft.com/office/word/2010/wordprocessingShape" mc:Ignorable="w14 w15 w16se w16cid w16 w16cex w16sdtdh wp14">
+<w:endnotes xmlns:wpc="http://schemas.microsoft.com/office/word/2010/wordprocessingCanvas" xmlns:cx="http://schemas.microsoft.com/office/drawing/2014/chartex" xmlns:cx1="http://schemas.microsoft.com/office/drawing/2015/9/8/chartex" xmlns:cx2="http://schemas.microsoft.com/office/drawing/2015/10/21/chartex" xmlns:cx3="http://schemas.microsoft.com/office/drawing/2016/5/9/chartex" xmlns:cx4="http://schemas.microsoft.com/office/drawing/2016/5/10/chartex" xmlns:cx5="http://schemas.microsoft.com/office/drawing/2016/5/11/chartex" xmlns:cx6="http://schemas.microsoft.com/office/drawing/2016/5/12/chartex" xmlns:cx7="http://schemas.microsoft.com/office/drawing/2016/5/13/chartex" xmlns:cx8="http://schemas.microsoft.com/office/drawing/2016/5/14/chartex" xmlns:mc="http://schemas.openxmlformats.org/markup-compatibility/2006" xmlns:aink="http://schemas.microsoft.com/office/drawing/2016/ink" xmlns:am3d="http://schemas.microsoft.com/office/drawing/2017/model3d" xmlns:o="urn:schemas-microsoft-com:office:office" xmlns:r="http://schemas.openxmlformats.org/officeDocument/2006/relationships" xmlns:m="http://schemas.openxmlformats.org/officeDocument/2006/math" xmlns:v="urn:schemas-microsoft-com:vml" xmlns:wp14="http://schemas.microsoft.com/office/word/2010/wordprocessingDrawing" xmlns:wp="http://schemas.openxmlformats.org/drawingml/2006/wordprocessingDrawing" xmlns:w10="urn:schemas-microsoft-com:office:word" xmlns:w="http://schemas.openxmlformats.org/wordprocessingml/2006/main" xmlns:w14="http://schemas.microsoft.com/office/word/2010/wordml" xmlns:w15="http://schemas.microsoft.com/office/word/2012/wordml" xmlns:w16cid="http://schemas.microsoft.com/office/word/2016/wordml/cid" xmlns:w16se="http://schemas.microsoft.com/office/word/2015/wordml/symex" xmlns:wpg="http://schemas.microsoft.com/office/word/2010/wordprocessingGroup" xmlns:wpi="http://schemas.microsoft.com/office/word/2010/wordprocessingInk" xmlns:wne="http://schemas.microsoft.com/office/word/2006/wordml" xmlns:wps="http://schemas.microsoft.com/office/word/2010/wordprocessingShape" mc:Ignorable="w14 w15 w16se w16cid wp14">
   <w:endnote w:type="separator" w:id="-1">
     <w:p>
       <w:pPr>
@@ -307,7 +305,7 @@
 </file>
 
 <file path=word/footer1.xml><?xml version="1.0" encoding="utf-8"?>
-<w:ftr xmlns:wpc="http://schemas.microsoft.com/office/word/2010/wordprocessingCanvas" xmlns:cx="http://schemas.microsoft.com/office/drawing/2014/chartex" xmlns:cx1="http://schemas.microsoft.com/office/drawing/2015/9/8/chartex" xmlns:cx2="http://schemas.microsoft.com/office/drawing/2015/10/21/chartex" xmlns:cx3="http://schemas.microsoft.com/office/drawing/2016/5/9/chartex" xmlns:cx4="http://schemas.microsoft.com/office/drawing/2016/5/10/chartex" xmlns:cx5="http://schemas.microsoft.com/office/drawing/2016/5/11/chartex" xmlns:cx6="http://schemas.microsoft.com/office/drawing/2016/5/12/chartex" xmlns:cx7="http://schemas.microsoft.com/office/drawing/2016/5/13/chartex" xmlns:cx8="http://schemas.microsoft.com/office/drawing/2016/5/14/chartex" xmlns:mc="http://schemas.openxmlformats.org/markup-compatibility/2006" xmlns:aink="http://schemas.microsoft.com/office/drawing/2016/ink" xmlns:am3d="http://schemas.microsoft.com/office/drawing/2017/model3d" xmlns:o="urn:schemas-microsoft-com:office:office" xmlns:r="http://schemas.openxmlformats.org/officeDocument/2006/relationships" xmlns:m="http://schemas.openxmlformats.org/officeDocument/2006/math" xmlns:v="urn:schemas-microsoft-com:vml" xmlns:wp14="http://schemas.microsoft.com/office/word/2010/wordprocessingDrawing" xmlns:wp="http://schemas.openxmlformats.org/drawingml/2006/wordprocessingDrawing" xmlns:w10="urn:schemas-microsoft-com:office:word" xmlns:w="http://schemas.openxmlformats.org/wordprocessingml/2006/main" xmlns:w14="http://schemas.microsoft.com/office/word/2010/wordml" xmlns:w15="http://schemas.microsoft.com/office/word/2012/wordml" xmlns:w16cex="http://schemas.microsoft.com/office/word/2018/wordml/cex" xmlns:w16cid="http://schemas.microsoft.com/office/word/2016/wordml/cid" xmlns:w16="http://schemas.microsoft.com/office/word/2018/wordml" xmlns:w16sdtdh="http://schemas.microsoft.com/office/word/2020/wordml/sdtdatahash" xmlns:w16se="http://schemas.microsoft.com/office/word/2015/wordml/symex" xmlns:wpg="http://schemas.microsoft.com/office/word/2010/wordprocessingGroup" xmlns:wpi="http://schemas.microsoft.com/office/word/2010/wordprocessingInk" xmlns:wne="http://schemas.microsoft.com/office/word/2006/wordml" xmlns:wps="http://schemas.microsoft.com/office/word/2010/wordprocessingShape" mc:Ignorable="w14 w15 w16se w16cid w16 w16cex w16sdtdh wp14">
+<w:ftr xmlns:wpc="http://schemas.microsoft.com/office/word/2010/wordprocessingCanvas" xmlns:cx="http://schemas.microsoft.com/office/drawing/2014/chartex" xmlns:cx1="http://schemas.microsoft.com/office/drawing/2015/9/8/chartex" xmlns:cx2="http://schemas.microsoft.com/office/drawing/2015/10/21/chartex" xmlns:cx3="http://schemas.microsoft.com/office/drawing/2016/5/9/chartex" xmlns:cx4="http://schemas.microsoft.com/office/drawing/2016/5/10/chartex" xmlns:cx5="http://schemas.microsoft.com/office/drawing/2016/5/11/chartex" xmlns:cx6="http://schemas.microsoft.com/office/drawing/2016/5/12/chartex" xmlns:cx7="http://schemas.microsoft.com/office/drawing/2016/5/13/chartex" xmlns:cx8="http://schemas.microsoft.com/office/drawing/2016/5/14/chartex" xmlns:mc="http://schemas.openxmlformats.org/markup-compatibility/2006" xmlns:aink="http://schemas.microsoft.com/office/drawing/2016/ink" xmlns:am3d="http://schemas.microsoft.com/office/drawing/2017/model3d" xmlns:o="urn:schemas-microsoft-com:office:office" xmlns:r="http://schemas.openxmlformats.org/officeDocument/2006/relationships" xmlns:m="http://schemas.openxmlformats.org/officeDocument/2006/math" xmlns:v="urn:schemas-microsoft-com:vml" xmlns:wp14="http://schemas.microsoft.com/office/word/2010/wordprocessingDrawing" xmlns:wp="http://schemas.openxmlformats.org/drawingml/2006/wordprocessingDrawing" xmlns:w10="urn:schemas-microsoft-com:office:word" xmlns:w="http://schemas.openxmlformats.org/wordprocessingml/2006/main" xmlns:w14="http://schemas.microsoft.com/office/word/2010/wordml" xmlns:w15="http://schemas.microsoft.com/office/word/2012/wordml" xmlns:w16cid="http://schemas.microsoft.com/office/word/2016/wordml/cid" xmlns:w16se="http://schemas.microsoft.com/office/word/2015/wordml/symex" xmlns:wpg="http://schemas.microsoft.com/office/word/2010/wordprocessingGroup" xmlns:wpi="http://schemas.microsoft.com/office/word/2010/wordprocessingInk" xmlns:wne="http://schemas.microsoft.com/office/word/2006/wordml" xmlns:wps="http://schemas.microsoft.com/office/word/2010/wordprocessingShape" mc:Ignorable="w14 w15 w16se w16cid wp14">
   <w:p>
     <w:pPr>
       <w:pStyle w:val="Footer"/>
@@ -338,7 +336,7 @@
 </file>
 
 <file path=word/footnotes.xml><?xml version="1.0" encoding="utf-8"?>
-<w:footnotes xmlns:wpc="http://schemas.microsoft.com/office/word/2010/wordprocessingCanvas" xmlns:cx="http://schemas.microsoft.com/office/drawing/2014/chartex" xmlns:cx1="http://schemas.microsoft.com/office/drawing/2015/9/8/chartex" xmlns:cx2="http://schemas.microsoft.com/office/drawing/2015/10/21/chartex" xmlns:cx3="http://schemas.microsoft.com/office/drawing/2016/5/9/chartex" xmlns:cx4="http://schemas.microsoft.com/office/drawing/2016/5/10/chartex" xmlns:cx5="http://schemas.microsoft.com/office/drawing/2016/5/11/chartex" xmlns:cx6="http://schemas.microsoft.com/office/drawing/2016/5/12/chartex" xmlns:cx7="http://schemas.microsoft.com/office/drawing/2016/5/13/chartex" xmlns:cx8="http://schemas.microsoft.com/office/drawing/2016/5/14/chartex" xmlns:mc="http://schemas.openxmlformats.org/markup-compatibility/2006" xmlns:aink="http://schemas.microsoft.com/office/drawing/2016/ink" xmlns:am3d="http://schemas.microsoft.com/office/drawing/2017/model3d" xmlns:o="urn:schemas-microsoft-com:office:office" xmlns:r="http://schemas.openxmlformats.org/officeDocument/2006/relationships" xmlns:m="http://schemas.openxmlformats.org/officeDocument/2006/math" xmlns:v="urn:schemas-microsoft-com:vml" xmlns:wp14="http://schemas.microsoft.com/office/word/2010/wordprocessingDrawing" xmlns:wp="http://schemas.openxmlformats.org/drawingml/2006/wordprocessingDrawing" xmlns:w10="urn:schemas-microsoft-com:office:word" xmlns:w="http://schemas.openxmlformats.org/wordprocessingml/2006/main" xmlns:w14="http://schemas.microsoft.com/office/word/2010/wordml" xmlns:w15="http://schemas.microsoft.com/office/word/2012/wordml" xmlns:w16cex="http://schemas.microsoft.com/office/word/2018/wordml/cex" xmlns:w16cid="http://schemas.microsoft.com/office/word/2016/wordml/cid" xmlns:w16="http://schemas.microsoft.com/office/word/2018/wordml" xmlns:w16sdtdh="http://schemas.microsoft.com/office/word/2020/wordml/sdtdatahash" xmlns:w16se="http://schemas.microsoft.com/office/word/2015/wordml/symex" xmlns:wpg="http://schemas.microsoft.com/office/word/2010/wordprocessingGroup" xmlns:wpi="http://schemas.microsoft.com/office/word/2010/wordprocessingInk" xmlns:wne="http://schemas.microsoft.com/office/word/2006/wordml" xmlns:wps="http://schemas.microsoft.com/office/word/2010/wordprocessingShape" mc:Ignorable="w14 w15 w16se w16cid w16 w16cex w16sdtdh wp14">
+<w:footnotes xmlns:wpc="http://schemas.microsoft.com/office/word/2010/wordprocessingCanvas" xmlns:cx="http://schemas.microsoft.com/office/drawing/2014/chartex" xmlns:cx1="http://schemas.microsoft.com/office/drawing/2015/9/8/chartex" xmlns:cx2="http://schemas.microsoft.com/office/drawing/2015/10/21/chartex" xmlns:cx3="http://schemas.microsoft.com/office/drawing/2016/5/9/chartex" xmlns:cx4="http://schemas.microsoft.com/office/drawing/2016/5/10/chartex" xmlns:cx5="http://schemas.microsoft.com/office/drawing/2016/5/11/chartex" xmlns:cx6="http://schemas.microsoft.com/office/drawing/2016/5/12/chartex" xmlns:cx7="http://schemas.microsoft.com/office/drawing/2016/5/13/chartex" xmlns:cx8="http://schemas.microsoft.com/office/drawing/2016/5/14/chartex" xmlns:mc="http://schemas.openxmlformats.org/markup-compatibility/2006" xmlns:aink="http://schemas.microsoft.com/office/drawing/2016/ink" xmlns:am3d="http://schemas.microsoft.com/office/drawing/2017/model3d" xmlns:o="urn:schemas-microsoft-com:office:office" xmlns:r="http://schemas.openxmlformats.org/officeDocument/2006/relationships" xmlns:m="http://schemas.openxmlformats.org/officeDocument/2006/math" xmlns:v="urn:schemas-microsoft-com:vml" xmlns:wp14="http://schemas.microsoft.com/office/word/2010/wordprocessingDrawing" xmlns:wp="http://schemas.openxmlformats.org/drawingml/2006/wordprocessingDrawing" xmlns:w10="urn:schemas-microsoft-com:office:word" xmlns:w="http://schemas.openxmlformats.org/wordprocessingml/2006/main" xmlns:w14="http://schemas.microsoft.com/office/word/2010/wordml" xmlns:w15="http://schemas.microsoft.com/office/word/2012/wordml" xmlns:w16cid="http://schemas.microsoft.com/office/word/2016/wordml/cid" xmlns:w16se="http://schemas.microsoft.com/office/word/2015/wordml/symex" xmlns:wpg="http://schemas.microsoft.com/office/word/2010/wordprocessingGroup" xmlns:wpi="http://schemas.microsoft.com/office/word/2010/wordprocessingInk" xmlns:wne="http://schemas.microsoft.com/office/word/2006/wordml" xmlns:wps="http://schemas.microsoft.com/office/word/2010/wordprocessingShape" mc:Ignorable="w14 w15 w16se w16cid wp14">
   <w:footnote w:type="separator" w:id="-1">
     <w:p>
       <w:pPr>
@@ -363,7 +361,7 @@
 </file>
 
 <file path=word/numbering.xml><?xml version="1.0" encoding="utf-8"?>
-<w:numbering xmlns:wpc="http://schemas.microsoft.com/office/word/2010/wordprocessingCanvas" xmlns:cx="http://schemas.microsoft.com/office/drawing/2014/chartex" xmlns:cx1="http://schemas.microsoft.com/office/drawing/2015/9/8/chartex" xmlns:cx2="http://schemas.microsoft.com/office/drawing/2015/10/21/chartex" xmlns:cx3="http://schemas.microsoft.com/office/drawing/2016/5/9/chartex" xmlns:cx4="http://schemas.microsoft.com/office/drawing/2016/5/10/chartex" xmlns:cx5="http://schemas.microsoft.com/office/drawing/2016/5/11/chartex" xmlns:cx6="http://schemas.microsoft.com/office/drawing/2016/5/12/chartex" xmlns:cx7="http://schemas.microsoft.com/office/drawing/2016/5/13/chartex" xmlns:cx8="http://schemas.microsoft.com/office/drawing/2016/5/14/chartex" xmlns:mc="http://schemas.openxmlformats.org/markup-compatibility/2006" xmlns:aink="http://schemas.microsoft.com/office/drawing/2016/ink" xmlns:am3d="http://schemas.microsoft.com/office/drawing/2017/model3d" xmlns:o="urn:schemas-microsoft-com:office:office" xmlns:r="http://schemas.openxmlformats.org/officeDocument/2006/relationships" xmlns:m="http://schemas.openxmlformats.org/officeDocument/2006/math" xmlns:v="urn:schemas-microsoft-com:vml" xmlns:wp14="http://schemas.microsoft.com/office/word/2010/wordprocessingDrawing" xmlns:wp="http://schemas.openxmlformats.org/drawingml/2006/wordprocessingDrawing" xmlns:w10="urn:schemas-microsoft-com:office:word" xmlns:w="http://schemas.openxmlformats.org/wordprocessingml/2006/main" xmlns:w14="http://schemas.microsoft.com/office/word/2010/wordml" xmlns:w15="http://schemas.microsoft.com/office/word/2012/wordml" xmlns:w16cex="http://schemas.microsoft.com/office/word/2018/wordml/cex" xmlns:w16cid="http://schemas.microsoft.com/office/word/2016/wordml/cid" xmlns:w16="http://schemas.microsoft.com/office/word/2018/wordml" xmlns:w16sdtdh="http://schemas.microsoft.com/office/word/2020/wordml/sdtdatahash" xmlns:w16se="http://schemas.microsoft.com/office/word/2015/wordml/symex" xmlns:wpg="http://schemas.microsoft.com/office/word/2010/wordprocessingGroup" xmlns:wpi="http://schemas.microsoft.com/office/word/2010/wordprocessingInk" xmlns:wne="http://schemas.microsoft.com/office/word/2006/wordml" xmlns:wps="http://schemas.microsoft.com/office/word/2010/wordprocessingShape" mc:Ignorable="w14 w15 w16se w16cid w16 w16cex w16sdtdh wp14">
+<w:numbering xmlns:wpc="http://schemas.microsoft.com/office/word/2010/wordprocessingCanvas" xmlns:cx="http://schemas.microsoft.com/office/drawing/2014/chartex" xmlns:cx1="http://schemas.microsoft.com/office/drawing/2015/9/8/chartex" xmlns:cx2="http://schemas.microsoft.com/office/drawing/2015/10/21/chartex" xmlns:cx3="http://schemas.microsoft.com/office/drawing/2016/5/9/chartex" xmlns:cx4="http://schemas.microsoft.com/office/drawing/2016/5/10/chartex" xmlns:cx5="http://schemas.microsoft.com/office/drawing/2016/5/11/chartex" xmlns:cx6="http://schemas.microsoft.com/office/drawing/2016/5/12/chartex" xmlns:cx7="http://schemas.microsoft.com/office/drawing/2016/5/13/chartex" xmlns:cx8="http://schemas.microsoft.com/office/drawing/2016/5/14/chartex" xmlns:mc="http://schemas.openxmlformats.org/markup-compatibility/2006" xmlns:aink="http://schemas.microsoft.com/office/drawing/2016/ink" xmlns:am3d="http://schemas.microsoft.com/office/drawing/2017/model3d" xmlns:o="urn:schemas-microsoft-com:office:office" xmlns:r="http://schemas.openxmlformats.org/officeDocument/2006/relationships" xmlns:m="http://schemas.openxmlformats.org/officeDocument/2006/math" xmlns:v="urn:schemas-microsoft-com:vml" xmlns:wp14="http://schemas.microsoft.com/office/word/2010/wordprocessingDrawing" xmlns:wp="http://schemas.openxmlformats.org/drawingml/2006/wordprocessingDrawing" xmlns:w10="urn:schemas-microsoft-com:office:word" xmlns:w="http://schemas.openxmlformats.org/wordprocessingml/2006/main" xmlns:w14="http://schemas.microsoft.com/office/word/2010/wordml" xmlns:w15="http://schemas.microsoft.com/office/word/2012/wordml" xmlns:w16cid="http://schemas.microsoft.com/office/word/2016/wordml/cid" xmlns:w16se="http://schemas.microsoft.com/office/word/2015/wordml/symex" xmlns:wpg="http://schemas.microsoft.com/office/word/2010/wordprocessingGroup" xmlns:wpi="http://schemas.microsoft.com/office/word/2010/wordprocessingInk" xmlns:wne="http://schemas.microsoft.com/office/word/2006/wordml" xmlns:wps="http://schemas.microsoft.com/office/word/2010/wordprocessingShape" mc:Ignorable="w14 w15 w16se w16cid wp14">
   <w:abstractNum w:abstractNumId="0" w15:restartNumberingAfterBreak="0">
     <w:nsid w:val="FFFFFF7C"/>
     <w:multiLevelType w:val="singleLevel"/>
@@ -857,7 +855,7 @@
 </file>
 
 <file path=word/styles.xml><?xml version="1.0" encoding="utf-8"?>
-<w:styles xmlns:mc="http://schemas.openxmlformats.org/markup-compatibility/2006" xmlns:r="http://schemas.openxmlformats.org/officeDocument/2006/relationships" xmlns:w="http://schemas.openxmlformats.org/wordprocessingml/2006/main" xmlns:w14="http://schemas.microsoft.com/office/word/2010/wordml" xmlns:w15="http://schemas.microsoft.com/office/word/2012/wordml" xmlns:w16cex="http://schemas.microsoft.com/office/word/2018/wordml/cex" xmlns:w16cid="http://schemas.microsoft.com/office/word/2016/wordml/cid" xmlns:w16="http://schemas.microsoft.com/office/word/2018/wordml" xmlns:w16sdtdh="http://schemas.microsoft.com/office/word/2020/wordml/sdtdatahash" xmlns:w16se="http://schemas.microsoft.com/office/word/2015/wordml/symex" mc:Ignorable="w14 w15 w16se w16cid w16 w16cex w16sdtdh">
+<w:styles xmlns:mc="http://schemas.openxmlformats.org/markup-compatibility/2006" xmlns:r="http://schemas.openxmlformats.org/officeDocument/2006/relationships" xmlns:w="http://schemas.openxmlformats.org/wordprocessingml/2006/main" xmlns:w14="http://schemas.microsoft.com/office/word/2010/wordml" xmlns:w15="http://schemas.microsoft.com/office/word/2012/wordml" xmlns:w16cid="http://schemas.microsoft.com/office/word/2016/wordml/cid" xmlns:w16se="http://schemas.microsoft.com/office/word/2015/wordml/symex" mc:Ignorable="w14 w15 w16se w16cid">
   <w:docDefaults>
     <w:rPrDefault>
       <w:rPr>
@@ -874,7 +872,7 @@
       </w:pPr>
     </w:pPrDefault>
   </w:docDefaults>
-  <w:latentStyles w:defLockedState="0" w:defUIPriority="99" w:defSemiHidden="0" w:defUnhideWhenUsed="0" w:defQFormat="0" w:count="376">
+  <w:latentStyles w:defLockedState="0" w:defUIPriority="99" w:defSemiHidden="0" w:defUnhideWhenUsed="0" w:defQFormat="0" w:count="375">
     <w:lsdException w:name="Normal" w:uiPriority="0" w:qFormat="1"/>
     <w:lsdException w:name="heading 1" w:uiPriority="9" w:qFormat="1"/>
     <w:lsdException w:name="heading 2" w:semiHidden="1" w:uiPriority="9" w:unhideWhenUsed="1" w:qFormat="1"/>
@@ -1250,7 +1248,6 @@
     <w:lsdException w:name="Smart Hyperlink" w:semiHidden="1" w:unhideWhenUsed="1"/>
     <w:lsdException w:name="Hashtag" w:semiHidden="1" w:unhideWhenUsed="1"/>
     <w:lsdException w:name="Unresolved Mention" w:semiHidden="1" w:unhideWhenUsed="1"/>
-    <w:lsdException w:name="Smart Link" w:semiHidden="1" w:unhideWhenUsed="1"/>
   </w:latentStyles>
   <w:style w:type="paragraph" w:default="1" w:styleId="Normal">
     <w:name w:val="Normal"/>
@@ -2218,87 +2215,23 @@
       <w:color w:val="004F5B" w:themeColor="accent1" w:themeShade="7F"/>
     </w:rPr>
   </w:style>
+  <w:style w:type="paragraph" w:customStyle="1" w:styleId="927E2657978A4DE8B33C226C1078B129">
+    <w:name w:val="927E2657978A4DE8B33C226C1078B129"/>
+    <w:rsid w:val="005142B9"/>
+    <w:pPr>
+      <w:spacing w:before="0" w:after="160" w:line="259" w:lineRule="auto"/>
+    </w:pPr>
+    <w:rPr>
+      <w:rFonts w:eastAsiaTheme="minorEastAsia"/>
+      <w:color w:val="auto"/>
+    </w:rPr>
+  </w:style>
 </w:styles>
 </file>
 
 <file path=word/glossary/document.xml><?xml version="1.0" encoding="utf-8"?>
-<w:glossaryDocument xmlns:wpc="http://schemas.microsoft.com/office/word/2010/wordprocessingCanvas" xmlns:cx="http://schemas.microsoft.com/office/drawing/2014/chartex" xmlns:cx1="http://schemas.microsoft.com/office/drawing/2015/9/8/chartex" xmlns:cx2="http://schemas.microsoft.com/office/drawing/2015/10/21/chartex" xmlns:cx3="http://schemas.microsoft.com/office/drawing/2016/5/9/chartex" xmlns:cx4="http://schemas.microsoft.com/office/drawing/2016/5/10/chartex" xmlns:cx5="http://schemas.microsoft.com/office/drawing/2016/5/11/chartex" xmlns:cx6="http://schemas.microsoft.com/office/drawing/2016/5/12/chartex" xmlns:cx7="http://schemas.microsoft.com/office/drawing/2016/5/13/chartex" xmlns:cx8="http://schemas.microsoft.com/office/drawing/2016/5/14/chartex" xmlns:mc="http://schemas.openxmlformats.org/markup-compatibility/2006" xmlns:aink="http://schemas.microsoft.com/office/drawing/2016/ink" xmlns:am3d="http://schemas.microsoft.com/office/drawing/2017/model3d" xmlns:o="urn:schemas-microsoft-com:office:office" xmlns:r="http://schemas.openxmlformats.org/officeDocument/2006/relationships" xmlns:m="http://schemas.openxmlformats.org/officeDocument/2006/math" xmlns:v="urn:schemas-microsoft-com:vml" xmlns:wp14="http://schemas.microsoft.com/office/word/2010/wordprocessingDrawing" xmlns:wp="http://schemas.openxmlformats.org/drawingml/2006/wordprocessingDrawing" xmlns:w10="urn:schemas-microsoft-com:office:word" xmlns:w="http://schemas.openxmlformats.org/wordprocessingml/2006/main" xmlns:w14="http://schemas.microsoft.com/office/word/2010/wordml" xmlns:w15="http://schemas.microsoft.com/office/word/2012/wordml" xmlns:w16cex="http://schemas.microsoft.com/office/word/2018/wordml/cex" xmlns:w16cid="http://schemas.microsoft.com/office/word/2016/wordml/cid" xmlns:w16="http://schemas.microsoft.com/office/word/2018/wordml" xmlns:w16sdtdh="http://schemas.microsoft.com/office/word/2020/wordml/sdtdatahash" xmlns:w16se="http://schemas.microsoft.com/office/word/2015/wordml/symex" xmlns:wpg="http://schemas.microsoft.com/office/word/2010/wordprocessingGroup" xmlns:wpi="http://schemas.microsoft.com/office/word/2010/wordprocessingInk" xmlns:wne="http://schemas.microsoft.com/office/word/2006/wordml" xmlns:wps="http://schemas.microsoft.com/office/word/2010/wordprocessingShape" mc:Ignorable="w14 w15 w16se w16cid w16 w16cex w16sdtdh wp14">
+<w:glossaryDocument xmlns:wpc="http://schemas.microsoft.com/office/word/2010/wordprocessingCanvas" xmlns:cx="http://schemas.microsoft.com/office/drawing/2014/chartex" xmlns:cx1="http://schemas.microsoft.com/office/drawing/2015/9/8/chartex" xmlns:cx2="http://schemas.microsoft.com/office/drawing/2015/10/21/chartex" xmlns:cx3="http://schemas.microsoft.com/office/drawing/2016/5/9/chartex" xmlns:cx4="http://schemas.microsoft.com/office/drawing/2016/5/10/chartex" xmlns:cx5="http://schemas.microsoft.com/office/drawing/2016/5/11/chartex" xmlns:cx6="http://schemas.microsoft.com/office/drawing/2016/5/12/chartex" xmlns:cx7="http://schemas.microsoft.com/office/drawing/2016/5/13/chartex" xmlns:cx8="http://schemas.microsoft.com/office/drawing/2016/5/14/chartex" xmlns:mc="http://schemas.openxmlformats.org/markup-compatibility/2006" xmlns:aink="http://schemas.microsoft.com/office/drawing/2016/ink" xmlns:am3d="http://schemas.microsoft.com/office/drawing/2017/model3d" xmlns:o="urn:schemas-microsoft-com:office:office" xmlns:r="http://schemas.openxmlformats.org/officeDocument/2006/relationships" xmlns:m="http://schemas.openxmlformats.org/officeDocument/2006/math" xmlns:v="urn:schemas-microsoft-com:vml" xmlns:wp14="http://schemas.microsoft.com/office/word/2010/wordprocessingDrawing" xmlns:wp="http://schemas.openxmlformats.org/drawingml/2006/wordprocessingDrawing" xmlns:w10="urn:schemas-microsoft-com:office:word" xmlns:w="http://schemas.openxmlformats.org/wordprocessingml/2006/main" xmlns:w14="http://schemas.microsoft.com/office/word/2010/wordml" xmlns:w15="http://schemas.microsoft.com/office/word/2012/wordml" xmlns:w16cid="http://schemas.microsoft.com/office/word/2016/wordml/cid" xmlns:w16se="http://schemas.microsoft.com/office/word/2015/wordml/symex" xmlns:wpg="http://schemas.microsoft.com/office/word/2010/wordprocessingGroup" xmlns:wpi="http://schemas.microsoft.com/office/word/2010/wordprocessingInk" xmlns:wne="http://schemas.microsoft.com/office/word/2006/wordml" xmlns:wps="http://schemas.microsoft.com/office/word/2010/wordprocessingShape" mc:Ignorable="w14 w15 w16se w16cid wp14">
   <w:docParts>
-    <w:docPart>
-      <w:docPartPr>
-        <w:name w:val="44EF0274BFAE45629B889E868332F46D"/>
-        <w:category>
-          <w:name w:val="General"/>
-          <w:gallery w:val="placeholder"/>
-        </w:category>
-        <w:types>
-          <w:type w:val="bbPlcHdr"/>
-        </w:types>
-        <w:behaviors>
-          <w:behavior w:val="content"/>
-        </w:behaviors>
-        <w:guid w:val="{F36451AB-F249-4310-A7FC-EF9033DC3560}"/>
-      </w:docPartPr>
-      <w:docPartBody>
-        <w:p>
-          <w:bookmarkStart w:id="0" w:name="_GoBack"/>
-          <w:bookmarkEnd w:id="0"/>
-          <w:r>
-            <w:t>To replace the placeholder text on this page, you can just select it all and then start typing. But don’t do that just yet!</w:t>
-          </w:r>
-        </w:p>
-        <w:p>
-          <w:pPr>
-            <w:pStyle w:val="44EF0274BFAE45629B889E868332F46D"/>
-          </w:pPr>
-          <w:r>
-            <w:t>First check out a few tips to help you quickly format your report. You might be amazed at how easy it is.</w:t>
-          </w:r>
-        </w:p>
-      </w:docPartBody>
-    </w:docPart>
-    <w:docPart>
-      <w:docPartPr>
-        <w:name w:val="2A332AB256874AD894AD922E9949D501"/>
-        <w:category>
-          <w:name w:val="General"/>
-          <w:gallery w:val="placeholder"/>
-        </w:category>
-        <w:types>
-          <w:type w:val="bbPlcHdr"/>
-        </w:types>
-        <w:behaviors>
-          <w:behavior w:val="content"/>
-        </w:behaviors>
-        <w:guid w:val="{174CFBAE-C540-4EA9-8156-931F6A6B1AA2}"/>
-      </w:docPartPr>
-      <w:docPartBody>
-        <w:p>
-          <w:pPr>
-            <w:pStyle w:val="ListBullet"/>
-          </w:pPr>
-          <w:r>
-            <w:t xml:space="preserve">Need a heading? On the Home tab, in the Styles gallery, just click the heading style you want. </w:t>
-          </w:r>
-        </w:p>
-        <w:p>
-          <w:pPr>
-            <w:pStyle w:val="ListBullet"/>
-          </w:pPr>
-          <w:r>
-            <w:t>Notice other styles in that gallery as well, such as for a quote, a numbered list, or a bulleted list like this one.</w:t>
-          </w:r>
-        </w:p>
-        <w:p>
-          <w:pPr>
-            <w:pStyle w:val="2A332AB256874AD894AD922E9949D501"/>
-          </w:pPr>
-          <w:r>
-            <w:t>For best results when selecting text to copy or edit, don’t include space to the left or right of the characters in your selection.</w:t>
-          </w:r>
-        </w:p>
-      </w:docPartBody>
-    </w:docPart>
     <w:docPart>
       <w:docPartPr>
         <w:name w:val="927E2657978A4DE8B33C226C1078B129"/>
@@ -2361,7 +2294,7 @@
 </file>
 
 <file path=word/glossary/fontTable.xml><?xml version="1.0" encoding="utf-8"?>
-<w:fonts xmlns:mc="http://schemas.openxmlformats.org/markup-compatibility/2006" xmlns:r="http://schemas.openxmlformats.org/officeDocument/2006/relationships" xmlns:w="http://schemas.openxmlformats.org/wordprocessingml/2006/main" xmlns:w14="http://schemas.microsoft.com/office/word/2010/wordml" xmlns:w15="http://schemas.microsoft.com/office/word/2012/wordml" xmlns:w16cex="http://schemas.microsoft.com/office/word/2018/wordml/cex" xmlns:w16cid="http://schemas.microsoft.com/office/word/2016/wordml/cid" xmlns:w16="http://schemas.microsoft.com/office/word/2018/wordml" xmlns:w16sdtdh="http://schemas.microsoft.com/office/word/2020/wordml/sdtdatahash" xmlns:w16se="http://schemas.microsoft.com/office/word/2015/wordml/symex" mc:Ignorable="w14 w15 w16se w16cid w16 w16cex w16sdtdh">
+<w:fonts xmlns:mc="http://schemas.openxmlformats.org/markup-compatibility/2006" xmlns:r="http://schemas.openxmlformats.org/officeDocument/2006/relationships" xmlns:w="http://schemas.openxmlformats.org/wordprocessingml/2006/main" xmlns:w14="http://schemas.microsoft.com/office/word/2010/wordml" xmlns:w15="http://schemas.microsoft.com/office/word/2012/wordml" xmlns:w16cid="http://schemas.microsoft.com/office/word/2016/wordml/cid" xmlns:w16se="http://schemas.microsoft.com/office/word/2015/wordml/symex" mc:Ignorable="w14 w15 w16se w16cid">
   <w:font w:name="Symbol">
     <w:panose1 w:val="05050102010706020507"/>
     <w:charset w:val="02"/>
@@ -2374,10 +2307,11 @@
     <w:charset w:val="00"/>
     <w:family w:val="roman"/>
     <w:pitch w:val="variable"/>
-    <w:sig w:usb0="E0002EFF" w:usb1="C000785B" w:usb2="00000009" w:usb3="00000000" w:csb0="000001FF" w:csb1="00000000"/>
+    <w:sig w:usb0="E0002AFF" w:usb1="C0007843" w:usb2="00000009" w:usb3="00000000" w:csb0="000001FF" w:csb1="00000000"/>
   </w:font>
   <w:font w:name="Century Gothic">
     <w:altName w:val="Century Gothic"/>
+    <w:panose1 w:val="020B0502020202020204"/>
     <w:charset w:val="00"/>
     <w:family w:val="swiss"/>
     <w:pitch w:val="variable"/>
@@ -2409,20 +2343,20 @@
     <w:charset w:val="00"/>
     <w:family w:val="swiss"/>
     <w:pitch w:val="variable"/>
-    <w:sig w:usb0="E4002EFF" w:usb1="C000247B" w:usb2="00000009" w:usb3="00000000" w:csb0="000001FF" w:csb1="00000000"/>
+    <w:sig w:usb0="E0002AFF" w:usb1="4000ACFF" w:usb2="00000001" w:usb3="00000000" w:csb0="000001FF" w:csb1="00000000"/>
   </w:font>
   <w:font w:name="Calibri Light">
     <w:panose1 w:val="020F0302020204030204"/>
     <w:charset w:val="00"/>
     <w:family w:val="swiss"/>
     <w:pitch w:val="variable"/>
-    <w:sig w:usb0="E4002EFF" w:usb1="C000247B" w:usb2="00000009" w:usb3="00000000" w:csb0="000001FF" w:csb1="00000000"/>
+    <w:sig w:usb0="A0002AEF" w:usb1="4000207B" w:usb2="00000000" w:usb3="00000000" w:csb0="000001FF" w:csb1="00000000"/>
   </w:font>
 </w:fonts>
 </file>
 
 <file path=word/glossary/numbering.xml><?xml version="1.0" encoding="utf-8"?>
-<w:numbering xmlns:wpc="http://schemas.microsoft.com/office/word/2010/wordprocessingCanvas" xmlns:cx="http://schemas.microsoft.com/office/drawing/2014/chartex" xmlns:cx1="http://schemas.microsoft.com/office/drawing/2015/9/8/chartex" xmlns:cx2="http://schemas.microsoft.com/office/drawing/2015/10/21/chartex" xmlns:cx3="http://schemas.microsoft.com/office/drawing/2016/5/9/chartex" xmlns:cx4="http://schemas.microsoft.com/office/drawing/2016/5/10/chartex" xmlns:cx5="http://schemas.microsoft.com/office/drawing/2016/5/11/chartex" xmlns:cx6="http://schemas.microsoft.com/office/drawing/2016/5/12/chartex" xmlns:cx7="http://schemas.microsoft.com/office/drawing/2016/5/13/chartex" xmlns:cx8="http://schemas.microsoft.com/office/drawing/2016/5/14/chartex" xmlns:mc="http://schemas.openxmlformats.org/markup-compatibility/2006" xmlns:aink="http://schemas.microsoft.com/office/drawing/2016/ink" xmlns:am3d="http://schemas.microsoft.com/office/drawing/2017/model3d" xmlns:o="urn:schemas-microsoft-com:office:office" xmlns:r="http://schemas.openxmlformats.org/officeDocument/2006/relationships" xmlns:m="http://schemas.openxmlformats.org/officeDocument/2006/math" xmlns:v="urn:schemas-microsoft-com:vml" xmlns:wp14="http://schemas.microsoft.com/office/word/2010/wordprocessingDrawing" xmlns:wp="http://schemas.openxmlformats.org/drawingml/2006/wordprocessingDrawing" xmlns:w10="urn:schemas-microsoft-com:office:word" xmlns:w="http://schemas.openxmlformats.org/wordprocessingml/2006/main" xmlns:w14="http://schemas.microsoft.com/office/word/2010/wordml" xmlns:w15="http://schemas.microsoft.com/office/word/2012/wordml" xmlns:w16cex="http://schemas.microsoft.com/office/word/2018/wordml/cex" xmlns:w16cid="http://schemas.microsoft.com/office/word/2016/wordml/cid" xmlns:w16="http://schemas.microsoft.com/office/word/2018/wordml" xmlns:w16sdtdh="http://schemas.microsoft.com/office/word/2020/wordml/sdtdatahash" xmlns:w16se="http://schemas.microsoft.com/office/word/2015/wordml/symex" xmlns:wpg="http://schemas.microsoft.com/office/word/2010/wordprocessingGroup" xmlns:wpi="http://schemas.microsoft.com/office/word/2010/wordprocessingInk" xmlns:wne="http://schemas.microsoft.com/office/word/2006/wordml" xmlns:wps="http://schemas.microsoft.com/office/word/2010/wordprocessingShape" mc:Ignorable="w14 w15 w16se w16cid w16 w16cex w16sdtdh wp14">
+<w:numbering xmlns:wpc="http://schemas.microsoft.com/office/word/2010/wordprocessingCanvas" xmlns:cx="http://schemas.microsoft.com/office/drawing/2014/chartex" xmlns:cx1="http://schemas.microsoft.com/office/drawing/2015/9/8/chartex" xmlns:cx2="http://schemas.microsoft.com/office/drawing/2015/10/21/chartex" xmlns:cx3="http://schemas.microsoft.com/office/drawing/2016/5/9/chartex" xmlns:cx4="http://schemas.microsoft.com/office/drawing/2016/5/10/chartex" xmlns:cx5="http://schemas.microsoft.com/office/drawing/2016/5/11/chartex" xmlns:cx6="http://schemas.microsoft.com/office/drawing/2016/5/12/chartex" xmlns:cx7="http://schemas.microsoft.com/office/drawing/2016/5/13/chartex" xmlns:cx8="http://schemas.microsoft.com/office/drawing/2016/5/14/chartex" xmlns:mc="http://schemas.openxmlformats.org/markup-compatibility/2006" xmlns:aink="http://schemas.microsoft.com/office/drawing/2016/ink" xmlns:am3d="http://schemas.microsoft.com/office/drawing/2017/model3d" xmlns:o="urn:schemas-microsoft-com:office:office" xmlns:r="http://schemas.openxmlformats.org/officeDocument/2006/relationships" xmlns:m="http://schemas.openxmlformats.org/officeDocument/2006/math" xmlns:v="urn:schemas-microsoft-com:vml" xmlns:wp14="http://schemas.microsoft.com/office/word/2010/wordprocessingDrawing" xmlns:wp="http://schemas.openxmlformats.org/drawingml/2006/wordprocessingDrawing" xmlns:w10="urn:schemas-microsoft-com:office:word" xmlns:w="http://schemas.openxmlformats.org/wordprocessingml/2006/main" xmlns:w14="http://schemas.microsoft.com/office/word/2010/wordml" xmlns:w15="http://schemas.microsoft.com/office/word/2012/wordml" xmlns:w16cid="http://schemas.microsoft.com/office/word/2016/wordml/cid" xmlns:w16se="http://schemas.microsoft.com/office/word/2015/wordml/symex" xmlns:wpg="http://schemas.microsoft.com/office/word/2010/wordprocessingGroup" xmlns:wpi="http://schemas.microsoft.com/office/word/2010/wordprocessingInk" xmlns:wne="http://schemas.microsoft.com/office/word/2006/wordml" xmlns:wps="http://schemas.microsoft.com/office/word/2010/wordprocessingShape" mc:Ignorable="w14 w15 w16se w16cid wp14">
   <w:abstractNum w:abstractNumId="0" w15:restartNumberingAfterBreak="0">
     <w:nsid w:val="FFFFFF89"/>
     <w:multiLevelType w:val="singleLevel"/>
@@ -2449,7 +2383,7 @@
 </file>
 
 <file path=word/glossary/settings.xml><?xml version="1.0" encoding="utf-8"?>
-<w:settings xmlns:mc="http://schemas.openxmlformats.org/markup-compatibility/2006" xmlns:o="urn:schemas-microsoft-com:office:office" xmlns:r="http://schemas.openxmlformats.org/officeDocument/2006/relationships" xmlns:m="http://schemas.openxmlformats.org/officeDocument/2006/math" xmlns:v="urn:schemas-microsoft-com:vml" xmlns:w10="urn:schemas-microsoft-com:office:word" xmlns:w="http://schemas.openxmlformats.org/wordprocessingml/2006/main" xmlns:w14="http://schemas.microsoft.com/office/word/2010/wordml" xmlns:w15="http://schemas.microsoft.com/office/word/2012/wordml" xmlns:w16cex="http://schemas.microsoft.com/office/word/2018/wordml/cex" xmlns:w16cid="http://schemas.microsoft.com/office/word/2016/wordml/cid" xmlns:w16="http://schemas.microsoft.com/office/word/2018/wordml" xmlns:w16sdtdh="http://schemas.microsoft.com/office/word/2020/wordml/sdtdatahash" xmlns:w16se="http://schemas.microsoft.com/office/word/2015/wordml/symex" xmlns:sl="http://schemas.openxmlformats.org/schemaLibrary/2006/main" mc:Ignorable="w14 w15 w16se w16cid w16 w16cex w16sdtdh">
+<w:settings xmlns:mc="http://schemas.openxmlformats.org/markup-compatibility/2006" xmlns:o="urn:schemas-microsoft-com:office:office" xmlns:r="http://schemas.openxmlformats.org/officeDocument/2006/relationships" xmlns:m="http://schemas.openxmlformats.org/officeDocument/2006/math" xmlns:v="urn:schemas-microsoft-com:vml" xmlns:w10="urn:schemas-microsoft-com:office:word" xmlns:w="http://schemas.openxmlformats.org/wordprocessingml/2006/main" xmlns:w14="http://schemas.microsoft.com/office/word/2010/wordml" xmlns:w15="http://schemas.microsoft.com/office/word/2012/wordml" xmlns:w16cid="http://schemas.microsoft.com/office/word/2016/wordml/cid" xmlns:w16se="http://schemas.microsoft.com/office/word/2015/wordml/symex" xmlns:sl="http://schemas.openxmlformats.org/schemaLibrary/2006/main" mc:Ignorable="w14 w15 w16se w16cid">
   <w:view w:val="normal"/>
   <w:defaultTabStop w:val="720"/>
   <w:characterSpacingControl w:val="doNotCompress"/>
@@ -2464,6 +2398,7 @@
   </w:compat>
   <w:rsids>
     <w:rsidRoot w:val="008572FF"/>
+    <w:rsid w:val="001C21C4"/>
     <w:rsid w:val="005435C1"/>
     <w:rsid w:val="008572FF"/>
     <w:rsid w:val="00C458EA"/>
@@ -2490,7 +2425,7 @@
 </file>
 
 <file path=word/glossary/styles.xml><?xml version="1.0" encoding="utf-8"?>
-<w:styles xmlns:mc="http://schemas.openxmlformats.org/markup-compatibility/2006" xmlns:r="http://schemas.openxmlformats.org/officeDocument/2006/relationships" xmlns:w="http://schemas.openxmlformats.org/wordprocessingml/2006/main" xmlns:w14="http://schemas.microsoft.com/office/word/2010/wordml" xmlns:w15="http://schemas.microsoft.com/office/word/2012/wordml" xmlns:w16cex="http://schemas.microsoft.com/office/word/2018/wordml/cex" xmlns:w16cid="http://schemas.microsoft.com/office/word/2016/wordml/cid" xmlns:w16="http://schemas.microsoft.com/office/word/2018/wordml" xmlns:w16sdtdh="http://schemas.microsoft.com/office/word/2020/wordml/sdtdatahash" xmlns:w16se="http://schemas.microsoft.com/office/word/2015/wordml/symex" mc:Ignorable="w14 w15 w16se w16cid w16 w16cex w16sdtdh">
+<w:styles xmlns:mc="http://schemas.openxmlformats.org/markup-compatibility/2006" xmlns:r="http://schemas.openxmlformats.org/officeDocument/2006/relationships" xmlns:w="http://schemas.openxmlformats.org/wordprocessingml/2006/main" xmlns:w14="http://schemas.microsoft.com/office/word/2010/wordml" xmlns:w15="http://schemas.microsoft.com/office/word/2012/wordml" xmlns:w16cid="http://schemas.microsoft.com/office/word/2016/wordml/cid" xmlns:w16se="http://schemas.microsoft.com/office/word/2015/wordml/symex" mc:Ignorable="w14 w15 w16se w16cid">
   <w:docDefaults>
     <w:rPrDefault>
       <w:rPr>
@@ -2506,7 +2441,7 @@
       </w:pPr>
     </w:pPrDefault>
   </w:docDefaults>
-  <w:latentStyles w:defLockedState="0" w:defUIPriority="99" w:defSemiHidden="0" w:defUnhideWhenUsed="0" w:defQFormat="0" w:count="376">
+  <w:latentStyles w:defLockedState="0" w:defUIPriority="99" w:defSemiHidden="0" w:defUnhideWhenUsed="0" w:defQFormat="0" w:count="375">
     <w:lsdException w:name="Normal" w:uiPriority="0" w:qFormat="1"/>
     <w:lsdException w:name="heading 1" w:uiPriority="9" w:qFormat="1"/>
     <w:lsdException w:name="heading 2" w:semiHidden="1" w:uiPriority="9" w:unhideWhenUsed="1" w:qFormat="1"/>
@@ -2882,7 +2817,6 @@
     <w:lsdException w:name="Smart Hyperlink" w:semiHidden="1" w:unhideWhenUsed="1"/>
     <w:lsdException w:name="Hashtag" w:semiHidden="1" w:unhideWhenUsed="1"/>
     <w:lsdException w:name="Unresolved Mention" w:semiHidden="1" w:unhideWhenUsed="1"/>
-    <w:lsdException w:name="Smart Link" w:semiHidden="1" w:unhideWhenUsed="1"/>
   </w:latentStyles>
   <w:style w:type="paragraph" w:default="1" w:styleId="Normal">
     <w:name w:val="Normal"/>
@@ -2948,7 +2882,7 @@
 </file>
 
 <file path=word/glossary/webSettings.xml><?xml version="1.0" encoding="utf-8"?>
-<w:webSettings xmlns:mc="http://schemas.openxmlformats.org/markup-compatibility/2006" xmlns:r="http://schemas.openxmlformats.org/officeDocument/2006/relationships" xmlns:w="http://schemas.openxmlformats.org/wordprocessingml/2006/main" xmlns:w14="http://schemas.microsoft.com/office/word/2010/wordml" xmlns:w15="http://schemas.microsoft.com/office/word/2012/wordml" xmlns:w16cex="http://schemas.microsoft.com/office/word/2018/wordml/cex" xmlns:w16cid="http://schemas.microsoft.com/office/word/2016/wordml/cid" xmlns:w16="http://schemas.microsoft.com/office/word/2018/wordml" xmlns:w16sdtdh="http://schemas.microsoft.com/office/word/2020/wordml/sdtdatahash" xmlns:w16se="http://schemas.microsoft.com/office/word/2015/wordml/symex" mc:Ignorable="w14 w15 w16se w16cid w16 w16cex w16sdtdh">
+<w:webSettings xmlns:mc="http://schemas.openxmlformats.org/markup-compatibility/2006" xmlns:r="http://schemas.openxmlformats.org/officeDocument/2006/relationships" xmlns:w="http://schemas.openxmlformats.org/wordprocessingml/2006/main" xmlns:w14="http://schemas.microsoft.com/office/word/2010/wordml" xmlns:w15="http://schemas.microsoft.com/office/word/2012/wordml" xmlns:w16cid="http://schemas.microsoft.com/office/word/2016/wordml/cid" xmlns:w16se="http://schemas.microsoft.com/office/word/2015/wordml/symex" mc:Ignorable="w14 w15 w16se w16cid">
   <w:optimizeForBrowser/>
   <w:allowPNG/>
 </w:webSettings>
@@ -3237,4 +3171,16 @@
   <a:objectDefaults/>
   <a:extraClrSchemeLst/>
 </a:theme>
+</file>
+
+<file path=customXml/item1.xml><?xml version="1.0" encoding="utf-8"?>
+<b:Sources xmlns:b="http://schemas.openxmlformats.org/officeDocument/2006/bibliography" xmlns="http://schemas.openxmlformats.org/officeDocument/2006/bibliography" SelectedStyle="\APASixthEditionOfficeOnline.xsl" StyleName="APA" Version="6"/>
+</file>
+
+<file path=customXml/itemProps1.xml><?xml version="1.0" encoding="utf-8"?>
+<ds:datastoreItem xmlns:ds="http://schemas.openxmlformats.org/officeDocument/2006/customXml" ds:itemID="{4747150C-379F-4D27-AD0A-E82E9FF0796E}">
+  <ds:schemaRefs>
+    <ds:schemaRef ds:uri="http://schemas.openxmlformats.org/officeDocument/2006/bibliography"/>
+  </ds:schemaRefs>
+</ds:datastoreItem>
 </file>
</xml_diff>

<commit_message>
Here is my finished proposal letter, or at least close to finished. I just need to find two more commitee members then I'll submit this to them in hopes of it being good enough. One step at a time!
</commit_message>
<xml_diff>
--- a/Proposal/Senior Project Proposal.docx
+++ b/Proposal/Senior Project Proposal.docx
@@ -1,6 +1,6 @@
 
 <file path=word/document.xml><?xml version="1.0" encoding="utf-8"?>
-<w:document xmlns:wpc="http://schemas.microsoft.com/office/word/2010/wordprocessingCanvas" xmlns:cx="http://schemas.microsoft.com/office/drawing/2014/chartex" xmlns:cx1="http://schemas.microsoft.com/office/drawing/2015/9/8/chartex" xmlns:cx2="http://schemas.microsoft.com/office/drawing/2015/10/21/chartex" xmlns:cx3="http://schemas.microsoft.com/office/drawing/2016/5/9/chartex" xmlns:cx4="http://schemas.microsoft.com/office/drawing/2016/5/10/chartex" xmlns:cx5="http://schemas.microsoft.com/office/drawing/2016/5/11/chartex" xmlns:cx6="http://schemas.microsoft.com/office/drawing/2016/5/12/chartex" xmlns:cx7="http://schemas.microsoft.com/office/drawing/2016/5/13/chartex" xmlns:cx8="http://schemas.microsoft.com/office/drawing/2016/5/14/chartex" xmlns:mc="http://schemas.openxmlformats.org/markup-compatibility/2006" xmlns:aink="http://schemas.microsoft.com/office/drawing/2016/ink" xmlns:am3d="http://schemas.microsoft.com/office/drawing/2017/model3d" xmlns:o="urn:schemas-microsoft-com:office:office" xmlns:r="http://schemas.openxmlformats.org/officeDocument/2006/relationships" xmlns:m="http://schemas.openxmlformats.org/officeDocument/2006/math" xmlns:v="urn:schemas-microsoft-com:vml" xmlns:wp14="http://schemas.microsoft.com/office/word/2010/wordprocessingDrawing" xmlns:wp="http://schemas.openxmlformats.org/drawingml/2006/wordprocessingDrawing" xmlns:w10="urn:schemas-microsoft-com:office:word" xmlns:w="http://schemas.openxmlformats.org/wordprocessingml/2006/main" xmlns:w14="http://schemas.microsoft.com/office/word/2010/wordml" xmlns:w15="http://schemas.microsoft.com/office/word/2012/wordml" xmlns:w16cid="http://schemas.microsoft.com/office/word/2016/wordml/cid" xmlns:w16se="http://schemas.microsoft.com/office/word/2015/wordml/symex" xmlns:wpg="http://schemas.microsoft.com/office/word/2010/wordprocessingGroup" xmlns:wpi="http://schemas.microsoft.com/office/word/2010/wordprocessingInk" xmlns:wne="http://schemas.microsoft.com/office/word/2006/wordml" xmlns:wps="http://schemas.microsoft.com/office/word/2010/wordprocessingShape" mc:Ignorable="w14 w15 w16se w16cid wp14">
+<w:document xmlns:wpc="http://schemas.microsoft.com/office/word/2010/wordprocessingCanvas" xmlns:cx="http://schemas.microsoft.com/office/drawing/2014/chartex" xmlns:cx1="http://schemas.microsoft.com/office/drawing/2015/9/8/chartex" xmlns:cx2="http://schemas.microsoft.com/office/drawing/2015/10/21/chartex" xmlns:cx3="http://schemas.microsoft.com/office/drawing/2016/5/9/chartex" xmlns:cx4="http://schemas.microsoft.com/office/drawing/2016/5/10/chartex" xmlns:cx5="http://schemas.microsoft.com/office/drawing/2016/5/11/chartex" xmlns:cx6="http://schemas.microsoft.com/office/drawing/2016/5/12/chartex" xmlns:cx7="http://schemas.microsoft.com/office/drawing/2016/5/13/chartex" xmlns:cx8="http://schemas.microsoft.com/office/drawing/2016/5/14/chartex" xmlns:mc="http://schemas.openxmlformats.org/markup-compatibility/2006" xmlns:aink="http://schemas.microsoft.com/office/drawing/2016/ink" xmlns:am3d="http://schemas.microsoft.com/office/drawing/2017/model3d" xmlns:o="urn:schemas-microsoft-com:office:office" xmlns:r="http://schemas.openxmlformats.org/officeDocument/2006/relationships" xmlns:m="http://schemas.openxmlformats.org/officeDocument/2006/math" xmlns:v="urn:schemas-microsoft-com:vml" xmlns:wp14="http://schemas.microsoft.com/office/word/2010/wordprocessingDrawing" xmlns:wp="http://schemas.openxmlformats.org/drawingml/2006/wordprocessingDrawing" xmlns:w10="urn:schemas-microsoft-com:office:word" xmlns:w="http://schemas.openxmlformats.org/wordprocessingml/2006/main" xmlns:w14="http://schemas.microsoft.com/office/word/2010/wordml" xmlns:w15="http://schemas.microsoft.com/office/word/2012/wordml" xmlns:w16cex="http://schemas.microsoft.com/office/word/2018/wordml/cex" xmlns:w16cid="http://schemas.microsoft.com/office/word/2016/wordml/cid" xmlns:w16="http://schemas.microsoft.com/office/word/2018/wordml" xmlns:w16sdtdh="http://schemas.microsoft.com/office/word/2020/wordml/sdtdatahash" xmlns:w16se="http://schemas.microsoft.com/office/word/2015/wordml/symex" xmlns:wpg="http://schemas.microsoft.com/office/word/2010/wordprocessingGroup" xmlns:wpi="http://schemas.microsoft.com/office/word/2010/wordprocessingInk" xmlns:wne="http://schemas.microsoft.com/office/word/2006/wordml" xmlns:wps="http://schemas.microsoft.com/office/word/2010/wordprocessingShape" mc:Ignorable="w14 w15 w16se w16cid w16 w16cex w16sdtdh wp14">
   <w:body>
     <w:p>
       <w:pPr>
@@ -134,138 +134,216 @@
     <w:p>
       <w:pPr>
         <w:pStyle w:val="Heading1"/>
+        <w:spacing w:line="240" w:lineRule="auto"/>
       </w:pPr>
       <w:r>
         <w:lastRenderedPageBreak/>
-        <w:t>What is my project?</w:t>
-      </w:r>
-    </w:p>
-    <w:p>
-      <w:pPr>
+        <w:t>What is my project</w:t>
+      </w:r>
+      <w:r>
+        <w:t>?</w:t>
+      </w:r>
+    </w:p>
+    <w:p>
+      <w:pPr>
+        <w:spacing w:line="240" w:lineRule="auto"/>
         <w:ind w:firstLine="720"/>
       </w:pPr>
       <w:r>
-        <w:t xml:space="preserve">I plan on creating an android app </w:t>
-      </w:r>
-      <w:r>
-        <w:t>t</w:t>
-      </w:r>
-      <w:r>
-        <w:t>hat will help users keep track of what plants or fungi they find outside.</w:t>
-      </w:r>
-      <w:r>
-        <w:t xml:space="preserve"> This app will be an offline app as of now, although I may change that later down the road. </w:t>
-      </w:r>
-      <w:r>
-        <w:t>Users</w:t>
-      </w:r>
-      <w:r>
-        <w:t xml:space="preserve"> will be able to “pin” their location when they find for example a small blueberry patch, their location will be saved on a map within the app and can be </w:t>
-      </w:r>
-      <w:r>
-        <w:t xml:space="preserve">referenced at a later date if they want to revisit the </w:t>
-      </w:r>
-      <w:r>
-        <w:t>area</w:t>
-      </w:r>
-      <w:r>
-        <w:t>.</w:t>
+        <w:t xml:space="preserve">The goal for my senior project is to create an android </w:t>
+      </w:r>
+      <w:r>
+        <w:t xml:space="preserve">app that will help you keep track </w:t>
+      </w:r>
+      <w:r>
+        <w:t>of when</w:t>
+      </w:r>
+      <w:r>
+        <w:t xml:space="preserve"> and more importantly where you find plants out in the wild. </w:t>
+      </w:r>
+      <w:r>
+        <w:t xml:space="preserve">Users will </w:t>
+      </w:r>
+      <w:r>
+        <w:t xml:space="preserve">be shown a map allowing them to pin their exact location, </w:t>
+      </w:r>
+      <w:r>
+        <w:t>when they pin their location on the map a widget will pop up that allows the user to choose what plant they may have found. This same widget will include information about each plant in the database like their characteristics, if it’s safe to eat, etc... After they select the plant, they will be given an option to leave some personal notes about the location they found the plant or the time of year, allowing the user to be a little more specific if need be.</w:t>
+      </w:r>
+      <w:r>
+        <w:t xml:space="preserve"> This app can act as a helpful reminder of where to go the following season for those berries you found, and as a list of plants you’ve found in your area. </w:t>
+      </w:r>
+    </w:p>
+    <w:p>
+      <w:pPr>
+        <w:spacing w:line="240" w:lineRule="auto"/>
+        <w:ind w:firstLine="720"/>
+      </w:pPr>
+      <w:r>
+        <w:t xml:space="preserve">Personally, I’ve always been bad at finding patches each year, I’ve never been great with directions. So being able to pinpoint where that patch of thimbleberries was last year would save me time </w:t>
+      </w:r>
+      <w:r>
+        <w:t>and</w:t>
+      </w:r>
+      <w:r>
+        <w:t xml:space="preserve"> give me a chance at picking some wild berries before anyone else gets to them</w:t>
+      </w:r>
+      <w:r>
+        <w:t>!</w:t>
+      </w:r>
+    </w:p>
+    <w:p>
+      <w:pPr>
+        <w:pStyle w:val="Heading1"/>
+        <w:spacing w:line="240" w:lineRule="auto"/>
+      </w:pPr>
+      <w:r>
+        <w:t>Tech Used</w:t>
+      </w:r>
+    </w:p>
+    <w:p>
+      <w:pPr>
+        <w:spacing w:line="240" w:lineRule="auto"/>
+      </w:pPr>
+      <w:r>
+        <w:tab/>
+        <w:t xml:space="preserve">I’ll be writing this app in </w:t>
+      </w:r>
+      <w:r>
+        <w:rPr>
+          <w:u w:val="single"/>
+        </w:rPr>
+        <w:t>Kotlin</w:t>
+      </w:r>
+      <w:r>
+        <w:t xml:space="preserve"> while using </w:t>
+      </w:r>
+      <w:r>
+        <w:rPr>
+          <w:u w:val="single"/>
+        </w:rPr>
+        <w:t>XML</w:t>
+      </w:r>
+      <w:r>
+        <w:t xml:space="preserve"> for the UI and </w:t>
+      </w:r>
+      <w:r>
+        <w:rPr>
+          <w:u w:val="single"/>
+        </w:rPr>
+        <w:t>Room</w:t>
       </w:r>
       <w:r>
         <w:t xml:space="preserve"> </w:t>
       </w:r>
       <w:r>
-        <w:t>The user will be given a choice of what they want to associate with their pin, they will be presented with a plethora of different plants and fungi that can be found in their area</w:t>
-      </w:r>
-      <w:r>
-        <w:t xml:space="preserve"> – once they’ve made their choice they will be </w:t>
-      </w:r>
-      <w:r>
-        <w:t>some general information about the plant. Once they’</w:t>
-      </w:r>
-    </w:p>
-    <w:p>
-      <w:pPr>
-        <w:ind w:firstLine="720"/>
-      </w:pPr>
-    </w:p>
-    <w:p>
-      <w:pPr>
-        <w:ind w:firstLine="720"/>
-      </w:pPr>
-      <w:r>
-        <w:t xml:space="preserve">The goal for my senior project is to create an android </w:t>
-      </w:r>
-      <w:r>
-        <w:t xml:space="preserve">app that will help you keep track </w:t>
+        <w:t xml:space="preserve">for my database. </w:t>
+      </w:r>
+      <w:r>
+        <w:t xml:space="preserve">Room is a database library that’s an abstraction layer on top of </w:t>
+      </w:r>
+      <w:proofErr w:type="spellStart"/>
+      <w:r>
+        <w:t>SQLight</w:t>
+      </w:r>
+      <w:proofErr w:type="spellEnd"/>
+      <w:r>
+        <w:t xml:space="preserve"> which in of itself is a library that’s built </w:t>
+      </w:r>
+      <w:r>
+        <w:t>from</w:t>
+      </w:r>
+      <w:r>
+        <w:t xml:space="preserve"> the SQL database language.</w:t>
+      </w:r>
+      <w:r>
+        <w:t xml:space="preserve"> </w:t>
+      </w:r>
+      <w:r>
+        <w:t xml:space="preserve">I have some experience with Kotlin prior to this project, enough to get the ball rolling – but have no experience with XML or Room/SQL. </w:t>
+      </w:r>
+      <w:r>
+        <w:t>T</w:t>
+      </w:r>
+      <w:r>
+        <w:t>his project will be a huge learning experience for me, and I expect to be well versed in all three technologies once I’m done.</w:t>
+      </w:r>
+    </w:p>
+    <w:p>
+      <w:pPr>
+        <w:spacing w:line="240" w:lineRule="auto"/>
+      </w:pPr>
+      <w:r>
+        <w:tab/>
+        <w:t xml:space="preserve">I’m also planning on using Git throughout this project. Git is used everywhere in the real world, from what I’ve seen, and I want to get a better understanding of it in hopes it will help me after I graduate. I currently use GitHub for my remote repositories for regular schoolwork, and use Git Bash locally to stage, commit and push all my work to my remote repositories. For this project I’ll have a repository on GitHub where I will be pushing </w:t>
+      </w:r>
+      <w:r>
+        <w:t>all</w:t>
+      </w:r>
+      <w:r>
+        <w:t xml:space="preserve"> my work through the semester, which will be </w:t>
+      </w:r>
+      <w:r>
+        <w:t>useful</w:t>
+      </w:r>
+      <w:r>
+        <w:t xml:space="preserve"> when switching between my school machine and my personal machine.</w:t>
+      </w:r>
+    </w:p>
+    <w:p>
+      <w:pPr>
+        <w:pStyle w:val="Heading1"/>
+        <w:spacing w:line="240" w:lineRule="auto"/>
+      </w:pPr>
+      <w:r>
+        <w:t>Hope to learn</w:t>
+      </w:r>
+    </w:p>
+    <w:p>
+      <w:pPr>
+        <w:spacing w:line="240" w:lineRule="auto"/>
+      </w:pPr>
+      <w:r>
+        <w:tab/>
+        <w:t xml:space="preserve">By the time I’m finished with this project I hope to be proficient in Kotlin, XML and Room/SQL. Mobile application development is something I want to do after I graduate, so I’m hoping I’ll be able to use what I learned here in my career after graduation. </w:t>
+      </w:r>
+      <w:r>
+        <w:t xml:space="preserve">I also hope to get a better understanding of the </w:t>
+      </w:r>
+      <w:r>
+        <w:t>brainstorming process that comes with developing a mobile app</w:t>
+      </w:r>
+      <w:r>
+        <w:t>lication</w:t>
+      </w:r>
+      <w:r>
+        <w:t xml:space="preserve">. </w:t>
       </w:r>
       <w:proofErr w:type="gramStart"/>
       <w:r>
-        <w:t xml:space="preserve">of </w:t>
-      </w:r>
-      <w:r>
-        <w:t xml:space="preserve"> when</w:t>
+        <w:t>Lastly</w:t>
       </w:r>
       <w:proofErr w:type="gramEnd"/>
       <w:r>
-        <w:t xml:space="preserve"> and more importantly where you find plants out in the wild. </w:t>
-      </w:r>
-      <w:r>
-        <w:t xml:space="preserve">Users will have a map </w:t>
-      </w:r>
-      <w:bookmarkStart w:id="0" w:name="_GoBack"/>
-      <w:bookmarkEnd w:id="0"/>
-    </w:p>
-    <w:p>
-      <w:pPr>
-        <w:pStyle w:val="Heading2"/>
-      </w:pPr>
-      <w:sdt>
-        <w:sdtPr>
-          <w:alias w:val="Heading 2:"/>
-          <w:tag w:val="Heading 2:"/>
-          <w:id w:val="959536471"/>
-          <w:placeholder>
-            <w:docPart w:val="927E2657978A4DE8B33C226C1078B129"/>
-          </w:placeholder>
-          <w:temporary/>
-          <w:showingPlcHdr/>
-          <w15:appearance w15:val="hidden"/>
-        </w:sdtPr>
-        <w:sdtEndPr/>
-        <w:sdtContent>
-          <w:r>
-            <w:t>Heading 2</w:t>
-          </w:r>
-        </w:sdtContent>
-      </w:sdt>
-    </w:p>
-    <w:sdt>
-      <w:sdtPr>
-        <w:alias w:val="Paragraph Text:"/>
-        <w:tag w:val="Paragraph Text:"/>
-        <w:id w:val="-2013052735"/>
-        <w:placeholder>
-          <w:docPart w:val="967A99D418E4435E96D622E8DB42B0CD"/>
-        </w:placeholder>
-        <w:temporary/>
-        <w:showingPlcHdr/>
-        <w15:appearance w15:val="hidden"/>
-      </w:sdtPr>
-      <w:sdtEndPr/>
-      <w:sdtContent>
-        <w:p>
-          <w:r>
-            <w:t>You might like the photo on the cover page as much as we do, but if it’s not ideal for your report, it’s easy to replace it with your own.</w:t>
-          </w:r>
-        </w:p>
-        <w:p>
-          <w:r>
-            <w:t>Just delete the placeholder picture. Then, on the Insert tab, click Picture to select one from your files.</w:t>
-          </w:r>
-        </w:p>
-      </w:sdtContent>
-    </w:sdt>
+        <w:t xml:space="preserve"> I hope to have a better grasp of version control via Git, and hope by using Git Bash I’ll have a better grasp of version control before moving to some Git UI like GitHub, </w:t>
+      </w:r>
+      <w:proofErr w:type="spellStart"/>
+      <w:r>
+        <w:t>GitKrake</w:t>
+      </w:r>
+      <w:proofErr w:type="spellEnd"/>
+      <w:r>
+        <w:t xml:space="preserve"> or </w:t>
+      </w:r>
+      <w:proofErr w:type="spellStart"/>
+      <w:r>
+        <w:t>Sourcetree</w:t>
+      </w:r>
+      <w:proofErr w:type="spellEnd"/>
+      <w:r>
+        <w:t xml:space="preserve">. </w:t>
+      </w:r>
+    </w:p>
     <w:sectPr>
       <w:footerReference w:type="default" r:id="rId8"/>
       <w:pgSz w:w="12240" w:h="15840"/>
@@ -280,7 +358,7 @@
 </file>
 
 <file path=word/endnotes.xml><?xml version="1.0" encoding="utf-8"?>
-<w:endnotes xmlns:wpc="http://schemas.microsoft.com/office/word/2010/wordprocessingCanvas" xmlns:cx="http://schemas.microsoft.com/office/drawing/2014/chartex" xmlns:cx1="http://schemas.microsoft.com/office/drawing/2015/9/8/chartex" xmlns:cx2="http://schemas.microsoft.com/office/drawing/2015/10/21/chartex" xmlns:cx3="http://schemas.microsoft.com/office/drawing/2016/5/9/chartex" xmlns:cx4="http://schemas.microsoft.com/office/drawing/2016/5/10/chartex" xmlns:cx5="http://schemas.microsoft.com/office/drawing/2016/5/11/chartex" xmlns:cx6="http://schemas.microsoft.com/office/drawing/2016/5/12/chartex" xmlns:cx7="http://schemas.microsoft.com/office/drawing/2016/5/13/chartex" xmlns:cx8="http://schemas.microsoft.com/office/drawing/2016/5/14/chartex" xmlns:mc="http://schemas.openxmlformats.org/markup-compatibility/2006" xmlns:aink="http://schemas.microsoft.com/office/drawing/2016/ink" xmlns:am3d="http://schemas.microsoft.com/office/drawing/2017/model3d" xmlns:o="urn:schemas-microsoft-com:office:office" xmlns:r="http://schemas.openxmlformats.org/officeDocument/2006/relationships" xmlns:m="http://schemas.openxmlformats.org/officeDocument/2006/math" xmlns:v="urn:schemas-microsoft-com:vml" xmlns:wp14="http://schemas.microsoft.com/office/word/2010/wordprocessingDrawing" xmlns:wp="http://schemas.openxmlformats.org/drawingml/2006/wordprocessingDrawing" xmlns:w10="urn:schemas-microsoft-com:office:word" xmlns:w="http://schemas.openxmlformats.org/wordprocessingml/2006/main" xmlns:w14="http://schemas.microsoft.com/office/word/2010/wordml" xmlns:w15="http://schemas.microsoft.com/office/word/2012/wordml" xmlns:w16cid="http://schemas.microsoft.com/office/word/2016/wordml/cid" xmlns:w16se="http://schemas.microsoft.com/office/word/2015/wordml/symex" xmlns:wpg="http://schemas.microsoft.com/office/word/2010/wordprocessingGroup" xmlns:wpi="http://schemas.microsoft.com/office/word/2010/wordprocessingInk" xmlns:wne="http://schemas.microsoft.com/office/word/2006/wordml" xmlns:wps="http://schemas.microsoft.com/office/word/2010/wordprocessingShape" mc:Ignorable="w14 w15 w16se w16cid wp14">
+<w:endnotes xmlns:wpc="http://schemas.microsoft.com/office/word/2010/wordprocessingCanvas" xmlns:cx="http://schemas.microsoft.com/office/drawing/2014/chartex" xmlns:cx1="http://schemas.microsoft.com/office/drawing/2015/9/8/chartex" xmlns:cx2="http://schemas.microsoft.com/office/drawing/2015/10/21/chartex" xmlns:cx3="http://schemas.microsoft.com/office/drawing/2016/5/9/chartex" xmlns:cx4="http://schemas.microsoft.com/office/drawing/2016/5/10/chartex" xmlns:cx5="http://schemas.microsoft.com/office/drawing/2016/5/11/chartex" xmlns:cx6="http://schemas.microsoft.com/office/drawing/2016/5/12/chartex" xmlns:cx7="http://schemas.microsoft.com/office/drawing/2016/5/13/chartex" xmlns:cx8="http://schemas.microsoft.com/office/drawing/2016/5/14/chartex" xmlns:mc="http://schemas.openxmlformats.org/markup-compatibility/2006" xmlns:aink="http://schemas.microsoft.com/office/drawing/2016/ink" xmlns:am3d="http://schemas.microsoft.com/office/drawing/2017/model3d" xmlns:o="urn:schemas-microsoft-com:office:office" xmlns:r="http://schemas.openxmlformats.org/officeDocument/2006/relationships" xmlns:m="http://schemas.openxmlformats.org/officeDocument/2006/math" xmlns:v="urn:schemas-microsoft-com:vml" xmlns:wp14="http://schemas.microsoft.com/office/word/2010/wordprocessingDrawing" xmlns:wp="http://schemas.openxmlformats.org/drawingml/2006/wordprocessingDrawing" xmlns:w10="urn:schemas-microsoft-com:office:word" xmlns:w="http://schemas.openxmlformats.org/wordprocessingml/2006/main" xmlns:w14="http://schemas.microsoft.com/office/word/2010/wordml" xmlns:w15="http://schemas.microsoft.com/office/word/2012/wordml" xmlns:w16cex="http://schemas.microsoft.com/office/word/2018/wordml/cex" xmlns:w16cid="http://schemas.microsoft.com/office/word/2016/wordml/cid" xmlns:w16="http://schemas.microsoft.com/office/word/2018/wordml" xmlns:w16sdtdh="http://schemas.microsoft.com/office/word/2020/wordml/sdtdatahash" xmlns:w16se="http://schemas.microsoft.com/office/word/2015/wordml/symex" xmlns:wpg="http://schemas.microsoft.com/office/word/2010/wordprocessingGroup" xmlns:wpi="http://schemas.microsoft.com/office/word/2010/wordprocessingInk" xmlns:wne="http://schemas.microsoft.com/office/word/2006/wordml" xmlns:wps="http://schemas.microsoft.com/office/word/2010/wordprocessingShape" mc:Ignorable="w14 w15 w16se w16cid w16 w16cex w16sdtdh wp14">
   <w:endnote w:type="separator" w:id="-1">
     <w:p>
       <w:pPr>
@@ -305,7 +383,7 @@
 </file>
 
 <file path=word/footer1.xml><?xml version="1.0" encoding="utf-8"?>
-<w:ftr xmlns:wpc="http://schemas.microsoft.com/office/word/2010/wordprocessingCanvas" xmlns:cx="http://schemas.microsoft.com/office/drawing/2014/chartex" xmlns:cx1="http://schemas.microsoft.com/office/drawing/2015/9/8/chartex" xmlns:cx2="http://schemas.microsoft.com/office/drawing/2015/10/21/chartex" xmlns:cx3="http://schemas.microsoft.com/office/drawing/2016/5/9/chartex" xmlns:cx4="http://schemas.microsoft.com/office/drawing/2016/5/10/chartex" xmlns:cx5="http://schemas.microsoft.com/office/drawing/2016/5/11/chartex" xmlns:cx6="http://schemas.microsoft.com/office/drawing/2016/5/12/chartex" xmlns:cx7="http://schemas.microsoft.com/office/drawing/2016/5/13/chartex" xmlns:cx8="http://schemas.microsoft.com/office/drawing/2016/5/14/chartex" xmlns:mc="http://schemas.openxmlformats.org/markup-compatibility/2006" xmlns:aink="http://schemas.microsoft.com/office/drawing/2016/ink" xmlns:am3d="http://schemas.microsoft.com/office/drawing/2017/model3d" xmlns:o="urn:schemas-microsoft-com:office:office" xmlns:r="http://schemas.openxmlformats.org/officeDocument/2006/relationships" xmlns:m="http://schemas.openxmlformats.org/officeDocument/2006/math" xmlns:v="urn:schemas-microsoft-com:vml" xmlns:wp14="http://schemas.microsoft.com/office/word/2010/wordprocessingDrawing" xmlns:wp="http://schemas.openxmlformats.org/drawingml/2006/wordprocessingDrawing" xmlns:w10="urn:schemas-microsoft-com:office:word" xmlns:w="http://schemas.openxmlformats.org/wordprocessingml/2006/main" xmlns:w14="http://schemas.microsoft.com/office/word/2010/wordml" xmlns:w15="http://schemas.microsoft.com/office/word/2012/wordml" xmlns:w16cid="http://schemas.microsoft.com/office/word/2016/wordml/cid" xmlns:w16se="http://schemas.microsoft.com/office/word/2015/wordml/symex" xmlns:wpg="http://schemas.microsoft.com/office/word/2010/wordprocessingGroup" xmlns:wpi="http://schemas.microsoft.com/office/word/2010/wordprocessingInk" xmlns:wne="http://schemas.microsoft.com/office/word/2006/wordml" xmlns:wps="http://schemas.microsoft.com/office/word/2010/wordprocessingShape" mc:Ignorable="w14 w15 w16se w16cid wp14">
+<w:ftr xmlns:wpc="http://schemas.microsoft.com/office/word/2010/wordprocessingCanvas" xmlns:cx="http://schemas.microsoft.com/office/drawing/2014/chartex" xmlns:cx1="http://schemas.microsoft.com/office/drawing/2015/9/8/chartex" xmlns:cx2="http://schemas.microsoft.com/office/drawing/2015/10/21/chartex" xmlns:cx3="http://schemas.microsoft.com/office/drawing/2016/5/9/chartex" xmlns:cx4="http://schemas.microsoft.com/office/drawing/2016/5/10/chartex" xmlns:cx5="http://schemas.microsoft.com/office/drawing/2016/5/11/chartex" xmlns:cx6="http://schemas.microsoft.com/office/drawing/2016/5/12/chartex" xmlns:cx7="http://schemas.microsoft.com/office/drawing/2016/5/13/chartex" xmlns:cx8="http://schemas.microsoft.com/office/drawing/2016/5/14/chartex" xmlns:mc="http://schemas.openxmlformats.org/markup-compatibility/2006" xmlns:aink="http://schemas.microsoft.com/office/drawing/2016/ink" xmlns:am3d="http://schemas.microsoft.com/office/drawing/2017/model3d" xmlns:o="urn:schemas-microsoft-com:office:office" xmlns:r="http://schemas.openxmlformats.org/officeDocument/2006/relationships" xmlns:m="http://schemas.openxmlformats.org/officeDocument/2006/math" xmlns:v="urn:schemas-microsoft-com:vml" xmlns:wp14="http://schemas.microsoft.com/office/word/2010/wordprocessingDrawing" xmlns:wp="http://schemas.openxmlformats.org/drawingml/2006/wordprocessingDrawing" xmlns:w10="urn:schemas-microsoft-com:office:word" xmlns:w="http://schemas.openxmlformats.org/wordprocessingml/2006/main" xmlns:w14="http://schemas.microsoft.com/office/word/2010/wordml" xmlns:w15="http://schemas.microsoft.com/office/word/2012/wordml" xmlns:w16cex="http://schemas.microsoft.com/office/word/2018/wordml/cex" xmlns:w16cid="http://schemas.microsoft.com/office/word/2016/wordml/cid" xmlns:w16="http://schemas.microsoft.com/office/word/2018/wordml" xmlns:w16sdtdh="http://schemas.microsoft.com/office/word/2020/wordml/sdtdatahash" xmlns:w16se="http://schemas.microsoft.com/office/word/2015/wordml/symex" xmlns:wpg="http://schemas.microsoft.com/office/word/2010/wordprocessingGroup" xmlns:wpi="http://schemas.microsoft.com/office/word/2010/wordprocessingInk" xmlns:wne="http://schemas.microsoft.com/office/word/2006/wordml" xmlns:wps="http://schemas.microsoft.com/office/word/2010/wordprocessingShape" mc:Ignorable="w14 w15 w16se w16cid w16 w16cex w16sdtdh wp14">
   <w:p>
     <w:pPr>
       <w:pStyle w:val="Footer"/>
@@ -336,7 +414,7 @@
 </file>
 
 <file path=word/footnotes.xml><?xml version="1.0" encoding="utf-8"?>
-<w:footnotes xmlns:wpc="http://schemas.microsoft.com/office/word/2010/wordprocessingCanvas" xmlns:cx="http://schemas.microsoft.com/office/drawing/2014/chartex" xmlns:cx1="http://schemas.microsoft.com/office/drawing/2015/9/8/chartex" xmlns:cx2="http://schemas.microsoft.com/office/drawing/2015/10/21/chartex" xmlns:cx3="http://schemas.microsoft.com/office/drawing/2016/5/9/chartex" xmlns:cx4="http://schemas.microsoft.com/office/drawing/2016/5/10/chartex" xmlns:cx5="http://schemas.microsoft.com/office/drawing/2016/5/11/chartex" xmlns:cx6="http://schemas.microsoft.com/office/drawing/2016/5/12/chartex" xmlns:cx7="http://schemas.microsoft.com/office/drawing/2016/5/13/chartex" xmlns:cx8="http://schemas.microsoft.com/office/drawing/2016/5/14/chartex" xmlns:mc="http://schemas.openxmlformats.org/markup-compatibility/2006" xmlns:aink="http://schemas.microsoft.com/office/drawing/2016/ink" xmlns:am3d="http://schemas.microsoft.com/office/drawing/2017/model3d" xmlns:o="urn:schemas-microsoft-com:office:office" xmlns:r="http://schemas.openxmlformats.org/officeDocument/2006/relationships" xmlns:m="http://schemas.openxmlformats.org/officeDocument/2006/math" xmlns:v="urn:schemas-microsoft-com:vml" xmlns:wp14="http://schemas.microsoft.com/office/word/2010/wordprocessingDrawing" xmlns:wp="http://schemas.openxmlformats.org/drawingml/2006/wordprocessingDrawing" xmlns:w10="urn:schemas-microsoft-com:office:word" xmlns:w="http://schemas.openxmlformats.org/wordprocessingml/2006/main" xmlns:w14="http://schemas.microsoft.com/office/word/2010/wordml" xmlns:w15="http://schemas.microsoft.com/office/word/2012/wordml" xmlns:w16cid="http://schemas.microsoft.com/office/word/2016/wordml/cid" xmlns:w16se="http://schemas.microsoft.com/office/word/2015/wordml/symex" xmlns:wpg="http://schemas.microsoft.com/office/word/2010/wordprocessingGroup" xmlns:wpi="http://schemas.microsoft.com/office/word/2010/wordprocessingInk" xmlns:wne="http://schemas.microsoft.com/office/word/2006/wordml" xmlns:wps="http://schemas.microsoft.com/office/word/2010/wordprocessingShape" mc:Ignorable="w14 w15 w16se w16cid wp14">
+<w:footnotes xmlns:wpc="http://schemas.microsoft.com/office/word/2010/wordprocessingCanvas" xmlns:cx="http://schemas.microsoft.com/office/drawing/2014/chartex" xmlns:cx1="http://schemas.microsoft.com/office/drawing/2015/9/8/chartex" xmlns:cx2="http://schemas.microsoft.com/office/drawing/2015/10/21/chartex" xmlns:cx3="http://schemas.microsoft.com/office/drawing/2016/5/9/chartex" xmlns:cx4="http://schemas.microsoft.com/office/drawing/2016/5/10/chartex" xmlns:cx5="http://schemas.microsoft.com/office/drawing/2016/5/11/chartex" xmlns:cx6="http://schemas.microsoft.com/office/drawing/2016/5/12/chartex" xmlns:cx7="http://schemas.microsoft.com/office/drawing/2016/5/13/chartex" xmlns:cx8="http://schemas.microsoft.com/office/drawing/2016/5/14/chartex" xmlns:mc="http://schemas.openxmlformats.org/markup-compatibility/2006" xmlns:aink="http://schemas.microsoft.com/office/drawing/2016/ink" xmlns:am3d="http://schemas.microsoft.com/office/drawing/2017/model3d" xmlns:o="urn:schemas-microsoft-com:office:office" xmlns:r="http://schemas.openxmlformats.org/officeDocument/2006/relationships" xmlns:m="http://schemas.openxmlformats.org/officeDocument/2006/math" xmlns:v="urn:schemas-microsoft-com:vml" xmlns:wp14="http://schemas.microsoft.com/office/word/2010/wordprocessingDrawing" xmlns:wp="http://schemas.openxmlformats.org/drawingml/2006/wordprocessingDrawing" xmlns:w10="urn:schemas-microsoft-com:office:word" xmlns:w="http://schemas.openxmlformats.org/wordprocessingml/2006/main" xmlns:w14="http://schemas.microsoft.com/office/word/2010/wordml" xmlns:w15="http://schemas.microsoft.com/office/word/2012/wordml" xmlns:w16cex="http://schemas.microsoft.com/office/word/2018/wordml/cex" xmlns:w16cid="http://schemas.microsoft.com/office/word/2016/wordml/cid" xmlns:w16="http://schemas.microsoft.com/office/word/2018/wordml" xmlns:w16sdtdh="http://schemas.microsoft.com/office/word/2020/wordml/sdtdatahash" xmlns:w16se="http://schemas.microsoft.com/office/word/2015/wordml/symex" xmlns:wpg="http://schemas.microsoft.com/office/word/2010/wordprocessingGroup" xmlns:wpi="http://schemas.microsoft.com/office/word/2010/wordprocessingInk" xmlns:wne="http://schemas.microsoft.com/office/word/2006/wordml" xmlns:wps="http://schemas.microsoft.com/office/word/2010/wordprocessingShape" mc:Ignorable="w14 w15 w16se w16cid w16 w16cex w16sdtdh wp14">
   <w:footnote w:type="separator" w:id="-1">
     <w:p>
       <w:pPr>
@@ -361,7 +439,7 @@
 </file>
 
 <file path=word/numbering.xml><?xml version="1.0" encoding="utf-8"?>
-<w:numbering xmlns:wpc="http://schemas.microsoft.com/office/word/2010/wordprocessingCanvas" xmlns:cx="http://schemas.microsoft.com/office/drawing/2014/chartex" xmlns:cx1="http://schemas.microsoft.com/office/drawing/2015/9/8/chartex" xmlns:cx2="http://schemas.microsoft.com/office/drawing/2015/10/21/chartex" xmlns:cx3="http://schemas.microsoft.com/office/drawing/2016/5/9/chartex" xmlns:cx4="http://schemas.microsoft.com/office/drawing/2016/5/10/chartex" xmlns:cx5="http://schemas.microsoft.com/office/drawing/2016/5/11/chartex" xmlns:cx6="http://schemas.microsoft.com/office/drawing/2016/5/12/chartex" xmlns:cx7="http://schemas.microsoft.com/office/drawing/2016/5/13/chartex" xmlns:cx8="http://schemas.microsoft.com/office/drawing/2016/5/14/chartex" xmlns:mc="http://schemas.openxmlformats.org/markup-compatibility/2006" xmlns:aink="http://schemas.microsoft.com/office/drawing/2016/ink" xmlns:am3d="http://schemas.microsoft.com/office/drawing/2017/model3d" xmlns:o="urn:schemas-microsoft-com:office:office" xmlns:r="http://schemas.openxmlformats.org/officeDocument/2006/relationships" xmlns:m="http://schemas.openxmlformats.org/officeDocument/2006/math" xmlns:v="urn:schemas-microsoft-com:vml" xmlns:wp14="http://schemas.microsoft.com/office/word/2010/wordprocessingDrawing" xmlns:wp="http://schemas.openxmlformats.org/drawingml/2006/wordprocessingDrawing" xmlns:w10="urn:schemas-microsoft-com:office:word" xmlns:w="http://schemas.openxmlformats.org/wordprocessingml/2006/main" xmlns:w14="http://schemas.microsoft.com/office/word/2010/wordml" xmlns:w15="http://schemas.microsoft.com/office/word/2012/wordml" xmlns:w16cid="http://schemas.microsoft.com/office/word/2016/wordml/cid" xmlns:w16se="http://schemas.microsoft.com/office/word/2015/wordml/symex" xmlns:wpg="http://schemas.microsoft.com/office/word/2010/wordprocessingGroup" xmlns:wpi="http://schemas.microsoft.com/office/word/2010/wordprocessingInk" xmlns:wne="http://schemas.microsoft.com/office/word/2006/wordml" xmlns:wps="http://schemas.microsoft.com/office/word/2010/wordprocessingShape" mc:Ignorable="w14 w15 w16se w16cid wp14">
+<w:numbering xmlns:wpc="http://schemas.microsoft.com/office/word/2010/wordprocessingCanvas" xmlns:cx="http://schemas.microsoft.com/office/drawing/2014/chartex" xmlns:cx1="http://schemas.microsoft.com/office/drawing/2015/9/8/chartex" xmlns:cx2="http://schemas.microsoft.com/office/drawing/2015/10/21/chartex" xmlns:cx3="http://schemas.microsoft.com/office/drawing/2016/5/9/chartex" xmlns:cx4="http://schemas.microsoft.com/office/drawing/2016/5/10/chartex" xmlns:cx5="http://schemas.microsoft.com/office/drawing/2016/5/11/chartex" xmlns:cx6="http://schemas.microsoft.com/office/drawing/2016/5/12/chartex" xmlns:cx7="http://schemas.microsoft.com/office/drawing/2016/5/13/chartex" xmlns:cx8="http://schemas.microsoft.com/office/drawing/2016/5/14/chartex" xmlns:mc="http://schemas.openxmlformats.org/markup-compatibility/2006" xmlns:aink="http://schemas.microsoft.com/office/drawing/2016/ink" xmlns:am3d="http://schemas.microsoft.com/office/drawing/2017/model3d" xmlns:o="urn:schemas-microsoft-com:office:office" xmlns:r="http://schemas.openxmlformats.org/officeDocument/2006/relationships" xmlns:m="http://schemas.openxmlformats.org/officeDocument/2006/math" xmlns:v="urn:schemas-microsoft-com:vml" xmlns:wp14="http://schemas.microsoft.com/office/word/2010/wordprocessingDrawing" xmlns:wp="http://schemas.openxmlformats.org/drawingml/2006/wordprocessingDrawing" xmlns:w10="urn:schemas-microsoft-com:office:word" xmlns:w="http://schemas.openxmlformats.org/wordprocessingml/2006/main" xmlns:w14="http://schemas.microsoft.com/office/word/2010/wordml" xmlns:w15="http://schemas.microsoft.com/office/word/2012/wordml" xmlns:w16cex="http://schemas.microsoft.com/office/word/2018/wordml/cex" xmlns:w16cid="http://schemas.microsoft.com/office/word/2016/wordml/cid" xmlns:w16="http://schemas.microsoft.com/office/word/2018/wordml" xmlns:w16sdtdh="http://schemas.microsoft.com/office/word/2020/wordml/sdtdatahash" xmlns:w16se="http://schemas.microsoft.com/office/word/2015/wordml/symex" xmlns:wpg="http://schemas.microsoft.com/office/word/2010/wordprocessingGroup" xmlns:wpi="http://schemas.microsoft.com/office/word/2010/wordprocessingInk" xmlns:wne="http://schemas.microsoft.com/office/word/2006/wordml" xmlns:wps="http://schemas.microsoft.com/office/word/2010/wordprocessingShape" mc:Ignorable="w14 w15 w16se w16cid w16 w16cex w16sdtdh wp14">
   <w:abstractNum w:abstractNumId="0" w15:restartNumberingAfterBreak="0">
     <w:nsid w:val="FFFFFF7C"/>
     <w:multiLevelType w:val="singleLevel"/>
@@ -855,7 +933,7 @@
 </file>
 
 <file path=word/styles.xml><?xml version="1.0" encoding="utf-8"?>
-<w:styles xmlns:mc="http://schemas.openxmlformats.org/markup-compatibility/2006" xmlns:r="http://schemas.openxmlformats.org/officeDocument/2006/relationships" xmlns:w="http://schemas.openxmlformats.org/wordprocessingml/2006/main" xmlns:w14="http://schemas.microsoft.com/office/word/2010/wordml" xmlns:w15="http://schemas.microsoft.com/office/word/2012/wordml" xmlns:w16cid="http://schemas.microsoft.com/office/word/2016/wordml/cid" xmlns:w16se="http://schemas.microsoft.com/office/word/2015/wordml/symex" mc:Ignorable="w14 w15 w16se w16cid">
+<w:styles xmlns:mc="http://schemas.openxmlformats.org/markup-compatibility/2006" xmlns:r="http://schemas.openxmlformats.org/officeDocument/2006/relationships" xmlns:w="http://schemas.openxmlformats.org/wordprocessingml/2006/main" xmlns:w14="http://schemas.microsoft.com/office/word/2010/wordml" xmlns:w15="http://schemas.microsoft.com/office/word/2012/wordml" xmlns:w16cex="http://schemas.microsoft.com/office/word/2018/wordml/cex" xmlns:w16cid="http://schemas.microsoft.com/office/word/2016/wordml/cid" xmlns:w16="http://schemas.microsoft.com/office/word/2018/wordml" xmlns:w16sdtdh="http://schemas.microsoft.com/office/word/2020/wordml/sdtdatahash" xmlns:w16se="http://schemas.microsoft.com/office/word/2015/wordml/symex" mc:Ignorable="w14 w15 w16se w16cid w16 w16cex w16sdtdh">
   <w:docDefaults>
     <w:rPrDefault>
       <w:rPr>
@@ -872,7 +950,7 @@
       </w:pPr>
     </w:pPrDefault>
   </w:docDefaults>
-  <w:latentStyles w:defLockedState="0" w:defUIPriority="99" w:defSemiHidden="0" w:defUnhideWhenUsed="0" w:defQFormat="0" w:count="375">
+  <w:latentStyles w:defLockedState="0" w:defUIPriority="99" w:defSemiHidden="0" w:defUnhideWhenUsed="0" w:defQFormat="0" w:count="376">
     <w:lsdException w:name="Normal" w:uiPriority="0" w:qFormat="1"/>
     <w:lsdException w:name="heading 1" w:uiPriority="9" w:qFormat="1"/>
     <w:lsdException w:name="heading 2" w:semiHidden="1" w:uiPriority="9" w:unhideWhenUsed="1" w:qFormat="1"/>
@@ -978,7 +1056,6 @@
     <w:lsdException w:name="HTML Sample" w:semiHidden="1" w:unhideWhenUsed="1"/>
     <w:lsdException w:name="HTML Typewriter" w:semiHidden="1" w:unhideWhenUsed="1"/>
     <w:lsdException w:name="HTML Variable" w:semiHidden="1" w:unhideWhenUsed="1"/>
-    <w:lsdException w:name="Normal Table" w:semiHidden="1" w:unhideWhenUsed="1"/>
     <w:lsdException w:name="annotation subject" w:semiHidden="1" w:unhideWhenUsed="1"/>
     <w:lsdException w:name="No List" w:semiHidden="1" w:unhideWhenUsed="1"/>
     <w:lsdException w:name="Outline List 1" w:semiHidden="1" w:unhideWhenUsed="1"/>
@@ -1025,10 +1102,8 @@
     <w:lsdException w:name="Table Subtle 2" w:semiHidden="1" w:unhideWhenUsed="1"/>
     <w:lsdException w:name="Table Web 1" w:semiHidden="1" w:unhideWhenUsed="1"/>
     <w:lsdException w:name="Table Web 2" w:semiHidden="1" w:unhideWhenUsed="1"/>
-    <w:lsdException w:name="Table Web 3" w:semiHidden="1" w:unhideWhenUsed="1"/>
     <w:lsdException w:name="Balloon Text" w:semiHidden="1" w:unhideWhenUsed="1"/>
     <w:lsdException w:name="Table Grid" w:uiPriority="39"/>
-    <w:lsdException w:name="Table Theme" w:semiHidden="1" w:unhideWhenUsed="1"/>
     <w:lsdException w:name="Placeholder Text" w:semiHidden="1"/>
     <w:lsdException w:name="No Spacing" w:semiHidden="1" w:uiPriority="1" w:unhideWhenUsed="1" w:qFormat="1"/>
     <w:lsdException w:name="Light Shading" w:uiPriority="60"/>
@@ -1248,6 +1323,7 @@
     <w:lsdException w:name="Smart Hyperlink" w:semiHidden="1" w:unhideWhenUsed="1"/>
     <w:lsdException w:name="Hashtag" w:semiHidden="1" w:unhideWhenUsed="1"/>
     <w:lsdException w:name="Unresolved Mention" w:semiHidden="1" w:unhideWhenUsed="1"/>
+    <w:lsdException w:name="Smart Link" w:semiHidden="1" w:unhideWhenUsed="1"/>
   </w:latentStyles>
   <w:style w:type="paragraph" w:default="1" w:styleId="Normal">
     <w:name w:val="Normal"/>
@@ -2227,665 +2303,6 @@
     </w:rPr>
   </w:style>
 </w:styles>
-</file>
-
-<file path=word/glossary/document.xml><?xml version="1.0" encoding="utf-8"?>
-<w:glossaryDocument xmlns:wpc="http://schemas.microsoft.com/office/word/2010/wordprocessingCanvas" xmlns:cx="http://schemas.microsoft.com/office/drawing/2014/chartex" xmlns:cx1="http://schemas.microsoft.com/office/drawing/2015/9/8/chartex" xmlns:cx2="http://schemas.microsoft.com/office/drawing/2015/10/21/chartex" xmlns:cx3="http://schemas.microsoft.com/office/drawing/2016/5/9/chartex" xmlns:cx4="http://schemas.microsoft.com/office/drawing/2016/5/10/chartex" xmlns:cx5="http://schemas.microsoft.com/office/drawing/2016/5/11/chartex" xmlns:cx6="http://schemas.microsoft.com/office/drawing/2016/5/12/chartex" xmlns:cx7="http://schemas.microsoft.com/office/drawing/2016/5/13/chartex" xmlns:cx8="http://schemas.microsoft.com/office/drawing/2016/5/14/chartex" xmlns:mc="http://schemas.openxmlformats.org/markup-compatibility/2006" xmlns:aink="http://schemas.microsoft.com/office/drawing/2016/ink" xmlns:am3d="http://schemas.microsoft.com/office/drawing/2017/model3d" xmlns:o="urn:schemas-microsoft-com:office:office" xmlns:r="http://schemas.openxmlformats.org/officeDocument/2006/relationships" xmlns:m="http://schemas.openxmlformats.org/officeDocument/2006/math" xmlns:v="urn:schemas-microsoft-com:vml" xmlns:wp14="http://schemas.microsoft.com/office/word/2010/wordprocessingDrawing" xmlns:wp="http://schemas.openxmlformats.org/drawingml/2006/wordprocessingDrawing" xmlns:w10="urn:schemas-microsoft-com:office:word" xmlns:w="http://schemas.openxmlformats.org/wordprocessingml/2006/main" xmlns:w14="http://schemas.microsoft.com/office/word/2010/wordml" xmlns:w15="http://schemas.microsoft.com/office/word/2012/wordml" xmlns:w16cid="http://schemas.microsoft.com/office/word/2016/wordml/cid" xmlns:w16se="http://schemas.microsoft.com/office/word/2015/wordml/symex" xmlns:wpg="http://schemas.microsoft.com/office/word/2010/wordprocessingGroup" xmlns:wpi="http://schemas.microsoft.com/office/word/2010/wordprocessingInk" xmlns:wne="http://schemas.microsoft.com/office/word/2006/wordml" xmlns:wps="http://schemas.microsoft.com/office/word/2010/wordprocessingShape" mc:Ignorable="w14 w15 w16se w16cid wp14">
-  <w:docParts>
-    <w:docPart>
-      <w:docPartPr>
-        <w:name w:val="927E2657978A4DE8B33C226C1078B129"/>
-        <w:category>
-          <w:name w:val="General"/>
-          <w:gallery w:val="placeholder"/>
-        </w:category>
-        <w:types>
-          <w:type w:val="bbPlcHdr"/>
-        </w:types>
-        <w:behaviors>
-          <w:behavior w:val="content"/>
-        </w:behaviors>
-        <w:guid w:val="{AE112BCD-BFFC-43D7-A28C-9A5373A66E9D}"/>
-      </w:docPartPr>
-      <w:docPartBody>
-        <w:p>
-          <w:pPr>
-            <w:pStyle w:val="927E2657978A4DE8B33C226C1078B129"/>
-          </w:pPr>
-          <w:r>
-            <w:t>Heading 2</w:t>
-          </w:r>
-        </w:p>
-      </w:docPartBody>
-    </w:docPart>
-    <w:docPart>
-      <w:docPartPr>
-        <w:name w:val="967A99D418E4435E96D622E8DB42B0CD"/>
-        <w:category>
-          <w:name w:val="General"/>
-          <w:gallery w:val="placeholder"/>
-        </w:category>
-        <w:types>
-          <w:type w:val="bbPlcHdr"/>
-        </w:types>
-        <w:behaviors>
-          <w:behavior w:val="content"/>
-        </w:behaviors>
-        <w:guid w:val="{CB649897-8FEE-49E6-BF05-8A4D344E1072}"/>
-      </w:docPartPr>
-      <w:docPartBody>
-        <w:p>
-          <w:r>
-            <w:t>You might like the photo on the cover page as much as we do, but if it’s not ideal for your report, it’s easy to replace it with your own.</w:t>
-          </w:r>
-        </w:p>
-        <w:p>
-          <w:pPr>
-            <w:pStyle w:val="967A99D418E4435E96D622E8DB42B0CD"/>
-          </w:pPr>
-          <w:r>
-            <w:t>Just delete the placeholder picture. Then, on the Insert tab, click Picture to select one from your files.</w:t>
-          </w:r>
-        </w:p>
-      </w:docPartBody>
-    </w:docPart>
-  </w:docParts>
-</w:glossaryDocument>
-</file>
-
-<file path=word/glossary/fontTable.xml><?xml version="1.0" encoding="utf-8"?>
-<w:fonts xmlns:mc="http://schemas.openxmlformats.org/markup-compatibility/2006" xmlns:r="http://schemas.openxmlformats.org/officeDocument/2006/relationships" xmlns:w="http://schemas.openxmlformats.org/wordprocessingml/2006/main" xmlns:w14="http://schemas.microsoft.com/office/word/2010/wordml" xmlns:w15="http://schemas.microsoft.com/office/word/2012/wordml" xmlns:w16cid="http://schemas.microsoft.com/office/word/2016/wordml/cid" xmlns:w16se="http://schemas.microsoft.com/office/word/2015/wordml/symex" mc:Ignorable="w14 w15 w16se w16cid">
-  <w:font w:name="Symbol">
-    <w:panose1 w:val="05050102010706020507"/>
-    <w:charset w:val="02"/>
-    <w:family w:val="roman"/>
-    <w:pitch w:val="variable"/>
-    <w:sig w:usb0="00000000" w:usb1="10000000" w:usb2="00000000" w:usb3="00000000" w:csb0="80000000" w:csb1="00000000"/>
-  </w:font>
-  <w:font w:name="Times New Roman">
-    <w:panose1 w:val="02020603050405020304"/>
-    <w:charset w:val="00"/>
-    <w:family w:val="roman"/>
-    <w:pitch w:val="variable"/>
-    <w:sig w:usb0="E0002AFF" w:usb1="C0007843" w:usb2="00000009" w:usb3="00000000" w:csb0="000001FF" w:csb1="00000000"/>
-  </w:font>
-  <w:font w:name="Century Gothic">
-    <w:altName w:val="Century Gothic"/>
-    <w:panose1 w:val="020B0502020202020204"/>
-    <w:charset w:val="00"/>
-    <w:family w:val="swiss"/>
-    <w:pitch w:val="variable"/>
-    <w:sig w:usb0="00000287" w:usb1="00000000" w:usb2="00000000" w:usb3="00000000" w:csb0="0000009F" w:csb1="00000000"/>
-  </w:font>
-  <w:font w:name="Constantia">
-    <w:panose1 w:val="02030602050306030303"/>
-    <w:charset w:val="00"/>
-    <w:family w:val="roman"/>
-    <w:pitch w:val="variable"/>
-    <w:sig w:usb0="A00002EF" w:usb1="4000204B" w:usb2="00000000" w:usb3="00000000" w:csb0="0000019F" w:csb1="00000000"/>
-  </w:font>
-  <w:font w:name="Segoe UI">
-    <w:panose1 w:val="020B0502040204020203"/>
-    <w:charset w:val="00"/>
-    <w:family w:val="swiss"/>
-    <w:pitch w:val="variable"/>
-    <w:sig w:usb0="E4002EFF" w:usb1="C000E47F" w:usb2="00000009" w:usb3="00000000" w:csb0="000001FF" w:csb1="00000000"/>
-  </w:font>
-  <w:font w:name="Consolas">
-    <w:panose1 w:val="020B0609020204030204"/>
-    <w:charset w:val="00"/>
-    <w:family w:val="modern"/>
-    <w:pitch w:val="fixed"/>
-    <w:sig w:usb0="E00006FF" w:usb1="0000FCFF" w:usb2="00000001" w:usb3="00000000" w:csb0="0000019F" w:csb1="00000000"/>
-  </w:font>
-  <w:font w:name="Calibri">
-    <w:panose1 w:val="020F0502020204030204"/>
-    <w:charset w:val="00"/>
-    <w:family w:val="swiss"/>
-    <w:pitch w:val="variable"/>
-    <w:sig w:usb0="E0002AFF" w:usb1="4000ACFF" w:usb2="00000001" w:usb3="00000000" w:csb0="000001FF" w:csb1="00000000"/>
-  </w:font>
-  <w:font w:name="Calibri Light">
-    <w:panose1 w:val="020F0302020204030204"/>
-    <w:charset w:val="00"/>
-    <w:family w:val="swiss"/>
-    <w:pitch w:val="variable"/>
-    <w:sig w:usb0="A0002AEF" w:usb1="4000207B" w:usb2="00000000" w:usb3="00000000" w:csb0="000001FF" w:csb1="00000000"/>
-  </w:font>
-</w:fonts>
-</file>
-
-<file path=word/glossary/numbering.xml><?xml version="1.0" encoding="utf-8"?>
-<w:numbering xmlns:wpc="http://schemas.microsoft.com/office/word/2010/wordprocessingCanvas" xmlns:cx="http://schemas.microsoft.com/office/drawing/2014/chartex" xmlns:cx1="http://schemas.microsoft.com/office/drawing/2015/9/8/chartex" xmlns:cx2="http://schemas.microsoft.com/office/drawing/2015/10/21/chartex" xmlns:cx3="http://schemas.microsoft.com/office/drawing/2016/5/9/chartex" xmlns:cx4="http://schemas.microsoft.com/office/drawing/2016/5/10/chartex" xmlns:cx5="http://schemas.microsoft.com/office/drawing/2016/5/11/chartex" xmlns:cx6="http://schemas.microsoft.com/office/drawing/2016/5/12/chartex" xmlns:cx7="http://schemas.microsoft.com/office/drawing/2016/5/13/chartex" xmlns:cx8="http://schemas.microsoft.com/office/drawing/2016/5/14/chartex" xmlns:mc="http://schemas.openxmlformats.org/markup-compatibility/2006" xmlns:aink="http://schemas.microsoft.com/office/drawing/2016/ink" xmlns:am3d="http://schemas.microsoft.com/office/drawing/2017/model3d" xmlns:o="urn:schemas-microsoft-com:office:office" xmlns:r="http://schemas.openxmlformats.org/officeDocument/2006/relationships" xmlns:m="http://schemas.openxmlformats.org/officeDocument/2006/math" xmlns:v="urn:schemas-microsoft-com:vml" xmlns:wp14="http://schemas.microsoft.com/office/word/2010/wordprocessingDrawing" xmlns:wp="http://schemas.openxmlformats.org/drawingml/2006/wordprocessingDrawing" xmlns:w10="urn:schemas-microsoft-com:office:word" xmlns:w="http://schemas.openxmlformats.org/wordprocessingml/2006/main" xmlns:w14="http://schemas.microsoft.com/office/word/2010/wordml" xmlns:w15="http://schemas.microsoft.com/office/word/2012/wordml" xmlns:w16cid="http://schemas.microsoft.com/office/word/2016/wordml/cid" xmlns:w16se="http://schemas.microsoft.com/office/word/2015/wordml/symex" xmlns:wpg="http://schemas.microsoft.com/office/word/2010/wordprocessingGroup" xmlns:wpi="http://schemas.microsoft.com/office/word/2010/wordprocessingInk" xmlns:wne="http://schemas.microsoft.com/office/word/2006/wordml" xmlns:wps="http://schemas.microsoft.com/office/word/2010/wordprocessingShape" mc:Ignorable="w14 w15 w16se w16cid wp14">
-  <w:abstractNum w:abstractNumId="0" w15:restartNumberingAfterBreak="0">
-    <w:nsid w:val="FFFFFF89"/>
-    <w:multiLevelType w:val="singleLevel"/>
-    <w:tmpl w:val="BAA6FCB4"/>
-    <w:lvl w:ilvl="0">
-      <w:start w:val="1"/>
-      <w:numFmt w:val="bullet"/>
-      <w:pStyle w:val="ListBullet"/>
-      <w:lvlText w:val="−"/>
-      <w:lvlJc w:val="left"/>
-      <w:pPr>
-        <w:ind w:left="720" w:hanging="360"/>
-      </w:pPr>
-      <w:rPr>
-        <w:rFonts w:ascii="Century Gothic" w:hAnsi="Century Gothic" w:hint="default"/>
-        <w:color w:val="0D0D0D" w:themeColor="text1" w:themeTint="F2"/>
-      </w:rPr>
-    </w:lvl>
-  </w:abstractNum>
-  <w:num w:numId="1">
-    <w:abstractNumId w:val="0"/>
-  </w:num>
-</w:numbering>
-</file>
-
-<file path=word/glossary/settings.xml><?xml version="1.0" encoding="utf-8"?>
-<w:settings xmlns:mc="http://schemas.openxmlformats.org/markup-compatibility/2006" xmlns:o="urn:schemas-microsoft-com:office:office" xmlns:r="http://schemas.openxmlformats.org/officeDocument/2006/relationships" xmlns:m="http://schemas.openxmlformats.org/officeDocument/2006/math" xmlns:v="urn:schemas-microsoft-com:vml" xmlns:w10="urn:schemas-microsoft-com:office:word" xmlns:w="http://schemas.openxmlformats.org/wordprocessingml/2006/main" xmlns:w14="http://schemas.microsoft.com/office/word/2010/wordml" xmlns:w15="http://schemas.microsoft.com/office/word/2012/wordml" xmlns:w16cid="http://schemas.microsoft.com/office/word/2016/wordml/cid" xmlns:w16se="http://schemas.microsoft.com/office/word/2015/wordml/symex" xmlns:sl="http://schemas.openxmlformats.org/schemaLibrary/2006/main" mc:Ignorable="w14 w15 w16se w16cid">
-  <w:view w:val="normal"/>
-  <w:defaultTabStop w:val="720"/>
-  <w:characterSpacingControl w:val="doNotCompress"/>
-  <w:compat>
-    <w:useFELayout/>
-    <w:compatSetting w:name="compatibilityMode" w:uri="http://schemas.microsoft.com/office/word" w:val="15"/>
-    <w:compatSetting w:name="overrideTableStyleFontSizeAndJustification" w:uri="http://schemas.microsoft.com/office/word" w:val="1"/>
-    <w:compatSetting w:name="enableOpenTypeFeatures" w:uri="http://schemas.microsoft.com/office/word" w:val="1"/>
-    <w:compatSetting w:name="doNotFlipMirrorIndents" w:uri="http://schemas.microsoft.com/office/word" w:val="1"/>
-    <w:compatSetting w:name="differentiateMultirowTableHeaders" w:uri="http://schemas.microsoft.com/office/word" w:val="1"/>
-    <w:compatSetting w:name="useWord2013TrackBottomHyphenation" w:uri="http://schemas.microsoft.com/office/word" w:val="0"/>
-  </w:compat>
-  <w:rsids>
-    <w:rsidRoot w:val="008572FF"/>
-    <w:rsid w:val="001C21C4"/>
-    <w:rsid w:val="005435C1"/>
-    <w:rsid w:val="008572FF"/>
-    <w:rsid w:val="00C458EA"/>
-  </w:rsids>
-  <m:mathPr>
-    <m:mathFont m:val="Cambria Math"/>
-    <m:brkBin m:val="before"/>
-    <m:brkBinSub m:val="--"/>
-    <m:smallFrac m:val="0"/>
-    <m:dispDef/>
-    <m:lMargin m:val="0"/>
-    <m:rMargin m:val="0"/>
-    <m:defJc m:val="centerGroup"/>
-    <m:wrapIndent m:val="1440"/>
-    <m:intLim m:val="subSup"/>
-    <m:naryLim m:val="undOvr"/>
-  </m:mathPr>
-  <w:themeFontLang w:val="en-US"/>
-  <w:clrSchemeMapping w:bg1="light1" w:t1="dark1" w:bg2="light2" w:t2="dark2" w:accent1="accent1" w:accent2="accent2" w:accent3="accent3" w:accent4="accent4" w:accent5="accent5" w:accent6="accent6" w:hyperlink="hyperlink" w:followedHyperlink="followedHyperlink"/>
-  <w:decimalSymbol w:val="."/>
-  <w:listSeparator w:val=","/>
-  <w15:chartTrackingRefBased/>
-</w:settings>
-</file>
-
-<file path=word/glossary/styles.xml><?xml version="1.0" encoding="utf-8"?>
-<w:styles xmlns:mc="http://schemas.openxmlformats.org/markup-compatibility/2006" xmlns:r="http://schemas.openxmlformats.org/officeDocument/2006/relationships" xmlns:w="http://schemas.openxmlformats.org/wordprocessingml/2006/main" xmlns:w14="http://schemas.microsoft.com/office/word/2010/wordml" xmlns:w15="http://schemas.microsoft.com/office/word/2012/wordml" xmlns:w16cid="http://schemas.microsoft.com/office/word/2016/wordml/cid" xmlns:w16se="http://schemas.microsoft.com/office/word/2015/wordml/symex" mc:Ignorable="w14 w15 w16se w16cid">
-  <w:docDefaults>
-    <w:rPrDefault>
-      <w:rPr>
-        <w:rFonts w:asciiTheme="minorHAnsi" w:eastAsiaTheme="minorEastAsia" w:hAnsiTheme="minorHAnsi" w:cstheme="minorBidi"/>
-        <w:sz w:val="22"/>
-        <w:szCs w:val="22"/>
-        <w:lang w:val="en-US" w:eastAsia="en-US" w:bidi="ar-SA"/>
-      </w:rPr>
-    </w:rPrDefault>
-    <w:pPrDefault>
-      <w:pPr>
-        <w:spacing w:after="160" w:line="259" w:lineRule="auto"/>
-      </w:pPr>
-    </w:pPrDefault>
-  </w:docDefaults>
-  <w:latentStyles w:defLockedState="0" w:defUIPriority="99" w:defSemiHidden="0" w:defUnhideWhenUsed="0" w:defQFormat="0" w:count="375">
-    <w:lsdException w:name="Normal" w:uiPriority="0" w:qFormat="1"/>
-    <w:lsdException w:name="heading 1" w:uiPriority="9" w:qFormat="1"/>
-    <w:lsdException w:name="heading 2" w:semiHidden="1" w:uiPriority="9" w:unhideWhenUsed="1" w:qFormat="1"/>
-    <w:lsdException w:name="heading 3" w:semiHidden="1" w:uiPriority="9" w:unhideWhenUsed="1" w:qFormat="1"/>
-    <w:lsdException w:name="heading 4" w:semiHidden="1" w:uiPriority="9" w:unhideWhenUsed="1" w:qFormat="1"/>
-    <w:lsdException w:name="heading 5" w:semiHidden="1" w:uiPriority="9" w:unhideWhenUsed="1" w:qFormat="1"/>
-    <w:lsdException w:name="heading 6" w:semiHidden="1" w:uiPriority="9" w:unhideWhenUsed="1" w:qFormat="1"/>
-    <w:lsdException w:name="heading 7" w:semiHidden="1" w:uiPriority="9" w:unhideWhenUsed="1" w:qFormat="1"/>
-    <w:lsdException w:name="heading 8" w:semiHidden="1" w:uiPriority="9" w:unhideWhenUsed="1" w:qFormat="1"/>
-    <w:lsdException w:name="heading 9" w:semiHidden="1" w:uiPriority="9" w:unhideWhenUsed="1" w:qFormat="1"/>
-    <w:lsdException w:name="index 1" w:semiHidden="1" w:unhideWhenUsed="1"/>
-    <w:lsdException w:name="index 2" w:semiHidden="1" w:unhideWhenUsed="1"/>
-    <w:lsdException w:name="index 3" w:semiHidden="1" w:unhideWhenUsed="1"/>
-    <w:lsdException w:name="index 4" w:semiHidden="1" w:unhideWhenUsed="1"/>
-    <w:lsdException w:name="index 5" w:semiHidden="1" w:unhideWhenUsed="1"/>
-    <w:lsdException w:name="index 6" w:semiHidden="1" w:unhideWhenUsed="1"/>
-    <w:lsdException w:name="index 7" w:semiHidden="1" w:unhideWhenUsed="1"/>
-    <w:lsdException w:name="index 8" w:semiHidden="1" w:unhideWhenUsed="1"/>
-    <w:lsdException w:name="index 9" w:semiHidden="1" w:unhideWhenUsed="1"/>
-    <w:lsdException w:name="toc 1" w:semiHidden="1" w:uiPriority="39" w:unhideWhenUsed="1"/>
-    <w:lsdException w:name="toc 2" w:semiHidden="1" w:uiPriority="39" w:unhideWhenUsed="1"/>
-    <w:lsdException w:name="toc 3" w:semiHidden="1" w:uiPriority="39" w:unhideWhenUsed="1"/>
-    <w:lsdException w:name="toc 4" w:semiHidden="1" w:uiPriority="39" w:unhideWhenUsed="1"/>
-    <w:lsdException w:name="toc 5" w:semiHidden="1" w:uiPriority="39" w:unhideWhenUsed="1"/>
-    <w:lsdException w:name="toc 6" w:semiHidden="1" w:uiPriority="39" w:unhideWhenUsed="1"/>
-    <w:lsdException w:name="toc 7" w:semiHidden="1" w:uiPriority="39" w:unhideWhenUsed="1"/>
-    <w:lsdException w:name="toc 8" w:semiHidden="1" w:uiPriority="39" w:unhideWhenUsed="1"/>
-    <w:lsdException w:name="toc 9" w:semiHidden="1" w:uiPriority="39" w:unhideWhenUsed="1"/>
-    <w:lsdException w:name="Normal Indent" w:semiHidden="1" w:unhideWhenUsed="1"/>
-    <w:lsdException w:name="footnote text" w:semiHidden="1" w:unhideWhenUsed="1"/>
-    <w:lsdException w:name="annotation text" w:semiHidden="1" w:unhideWhenUsed="1"/>
-    <w:lsdException w:name="header" w:semiHidden="1" w:unhideWhenUsed="1"/>
-    <w:lsdException w:name="footer" w:semiHidden="1" w:unhideWhenUsed="1"/>
-    <w:lsdException w:name="index heading" w:semiHidden="1" w:unhideWhenUsed="1"/>
-    <w:lsdException w:name="caption" w:semiHidden="1" w:uiPriority="35" w:unhideWhenUsed="1" w:qFormat="1"/>
-    <w:lsdException w:name="table of figures" w:semiHidden="1" w:unhideWhenUsed="1"/>
-    <w:lsdException w:name="envelope address" w:semiHidden="1" w:unhideWhenUsed="1"/>
-    <w:lsdException w:name="envelope return" w:semiHidden="1" w:unhideWhenUsed="1"/>
-    <w:lsdException w:name="footnote reference" w:semiHidden="1" w:unhideWhenUsed="1"/>
-    <w:lsdException w:name="annotation reference" w:semiHidden="1" w:unhideWhenUsed="1"/>
-    <w:lsdException w:name="line number" w:semiHidden="1" w:unhideWhenUsed="1"/>
-    <w:lsdException w:name="page number" w:semiHidden="1" w:unhideWhenUsed="1"/>
-    <w:lsdException w:name="endnote reference" w:semiHidden="1" w:unhideWhenUsed="1"/>
-    <w:lsdException w:name="endnote text" w:semiHidden="1" w:unhideWhenUsed="1"/>
-    <w:lsdException w:name="table of authorities" w:semiHidden="1" w:unhideWhenUsed="1"/>
-    <w:lsdException w:name="macro" w:semiHidden="1" w:unhideWhenUsed="1"/>
-    <w:lsdException w:name="toa heading" w:semiHidden="1" w:unhideWhenUsed="1"/>
-    <w:lsdException w:name="List" w:semiHidden="1" w:unhideWhenUsed="1"/>
-    <w:lsdException w:name="List Bullet" w:semiHidden="1" w:uiPriority="10" w:unhideWhenUsed="1" w:qFormat="1"/>
-    <w:lsdException w:name="List Number" w:semiHidden="1" w:unhideWhenUsed="1"/>
-    <w:lsdException w:name="List 2" w:semiHidden="1" w:unhideWhenUsed="1"/>
-    <w:lsdException w:name="List 3" w:semiHidden="1" w:unhideWhenUsed="1"/>
-    <w:lsdException w:name="List 4" w:semiHidden="1" w:unhideWhenUsed="1"/>
-    <w:lsdException w:name="List 5" w:semiHidden="1" w:unhideWhenUsed="1"/>
-    <w:lsdException w:name="List Bullet 2" w:semiHidden="1" w:unhideWhenUsed="1"/>
-    <w:lsdException w:name="List Bullet 3" w:semiHidden="1" w:unhideWhenUsed="1"/>
-    <w:lsdException w:name="List Bullet 4" w:semiHidden="1" w:unhideWhenUsed="1"/>
-    <w:lsdException w:name="List Bullet 5" w:semiHidden="1" w:unhideWhenUsed="1"/>
-    <w:lsdException w:name="List Number 2" w:semiHidden="1" w:unhideWhenUsed="1"/>
-    <w:lsdException w:name="List Number 3" w:semiHidden="1" w:unhideWhenUsed="1"/>
-    <w:lsdException w:name="List Number 4" w:semiHidden="1" w:unhideWhenUsed="1"/>
-    <w:lsdException w:name="List Number 5" w:semiHidden="1" w:unhideWhenUsed="1"/>
-    <w:lsdException w:name="Title" w:uiPriority="10" w:qFormat="1"/>
-    <w:lsdException w:name="Closing" w:semiHidden="1" w:unhideWhenUsed="1"/>
-    <w:lsdException w:name="Signature" w:semiHidden="1" w:unhideWhenUsed="1"/>
-    <w:lsdException w:name="Default Paragraph Font" w:semiHidden="1" w:uiPriority="1" w:unhideWhenUsed="1"/>
-    <w:lsdException w:name="Body Text" w:semiHidden="1" w:unhideWhenUsed="1"/>
-    <w:lsdException w:name="Body Text Indent" w:semiHidden="1" w:unhideWhenUsed="1"/>
-    <w:lsdException w:name="List Continue" w:semiHidden="1" w:unhideWhenUsed="1"/>
-    <w:lsdException w:name="List Continue 2" w:semiHidden="1" w:unhideWhenUsed="1"/>
-    <w:lsdException w:name="List Continue 3" w:semiHidden="1" w:unhideWhenUsed="1"/>
-    <w:lsdException w:name="List Continue 4" w:semiHidden="1" w:unhideWhenUsed="1"/>
-    <w:lsdException w:name="List Continue 5" w:semiHidden="1" w:unhideWhenUsed="1"/>
-    <w:lsdException w:name="Message Header" w:semiHidden="1" w:unhideWhenUsed="1"/>
-    <w:lsdException w:name="Subtitle" w:uiPriority="11" w:qFormat="1"/>
-    <w:lsdException w:name="Salutation" w:semiHidden="1" w:unhideWhenUsed="1"/>
-    <w:lsdException w:name="Date" w:semiHidden="1" w:unhideWhenUsed="1"/>
-    <w:lsdException w:name="Body Text First Indent" w:semiHidden="1" w:unhideWhenUsed="1"/>
-    <w:lsdException w:name="Body Text First Indent 2" w:semiHidden="1" w:unhideWhenUsed="1"/>
-    <w:lsdException w:name="Note Heading" w:semiHidden="1" w:unhideWhenUsed="1"/>
-    <w:lsdException w:name="Body Text 2" w:semiHidden="1" w:unhideWhenUsed="1"/>
-    <w:lsdException w:name="Body Text 3" w:semiHidden="1" w:unhideWhenUsed="1"/>
-    <w:lsdException w:name="Body Text Indent 2" w:semiHidden="1" w:unhideWhenUsed="1"/>
-    <w:lsdException w:name="Body Text Indent 3" w:semiHidden="1" w:unhideWhenUsed="1"/>
-    <w:lsdException w:name="Block Text" w:semiHidden="1" w:unhideWhenUsed="1"/>
-    <w:lsdException w:name="Hyperlink" w:semiHidden="1" w:unhideWhenUsed="1"/>
-    <w:lsdException w:name="FollowedHyperlink" w:semiHidden="1" w:unhideWhenUsed="1"/>
-    <w:lsdException w:name="Strong" w:uiPriority="22" w:qFormat="1"/>
-    <w:lsdException w:name="Emphasis" w:uiPriority="20" w:qFormat="1"/>
-    <w:lsdException w:name="Document Map" w:semiHidden="1" w:unhideWhenUsed="1"/>
-    <w:lsdException w:name="Plain Text" w:semiHidden="1" w:unhideWhenUsed="1"/>
-    <w:lsdException w:name="E-mail Signature" w:semiHidden="1" w:unhideWhenUsed="1"/>
-    <w:lsdException w:name="HTML Top of Form" w:semiHidden="1" w:unhideWhenUsed="1"/>
-    <w:lsdException w:name="HTML Bottom of Form" w:semiHidden="1" w:unhideWhenUsed="1"/>
-    <w:lsdException w:name="Normal (Web)" w:semiHidden="1" w:unhideWhenUsed="1"/>
-    <w:lsdException w:name="HTML Acronym" w:semiHidden="1" w:unhideWhenUsed="1"/>
-    <w:lsdException w:name="HTML Address" w:semiHidden="1" w:unhideWhenUsed="1"/>
-    <w:lsdException w:name="HTML Cite" w:semiHidden="1" w:unhideWhenUsed="1"/>
-    <w:lsdException w:name="HTML Code" w:semiHidden="1" w:unhideWhenUsed="1"/>
-    <w:lsdException w:name="HTML Definition" w:semiHidden="1" w:unhideWhenUsed="1"/>
-    <w:lsdException w:name="HTML Keyboard" w:semiHidden="1" w:unhideWhenUsed="1"/>
-    <w:lsdException w:name="HTML Preformatted" w:semiHidden="1" w:unhideWhenUsed="1"/>
-    <w:lsdException w:name="HTML Sample" w:semiHidden="1" w:unhideWhenUsed="1"/>
-    <w:lsdException w:name="HTML Typewriter" w:semiHidden="1" w:unhideWhenUsed="1"/>
-    <w:lsdException w:name="HTML Variable" w:semiHidden="1" w:unhideWhenUsed="1"/>
-    <w:lsdException w:name="Normal Table" w:semiHidden="1" w:unhideWhenUsed="1"/>
-    <w:lsdException w:name="annotation subject" w:semiHidden="1" w:unhideWhenUsed="1"/>
-    <w:lsdException w:name="No List" w:semiHidden="1" w:unhideWhenUsed="1"/>
-    <w:lsdException w:name="Outline List 1" w:semiHidden="1" w:unhideWhenUsed="1"/>
-    <w:lsdException w:name="Outline List 2" w:semiHidden="1" w:unhideWhenUsed="1"/>
-    <w:lsdException w:name="Outline List 3" w:semiHidden="1" w:unhideWhenUsed="1"/>
-    <w:lsdException w:name="Table Simple 1" w:semiHidden="1" w:unhideWhenUsed="1"/>
-    <w:lsdException w:name="Table Simple 2" w:semiHidden="1" w:unhideWhenUsed="1"/>
-    <w:lsdException w:name="Table Simple 3" w:semiHidden="1" w:unhideWhenUsed="1"/>
-    <w:lsdException w:name="Table Classic 1" w:semiHidden="1" w:unhideWhenUsed="1"/>
-    <w:lsdException w:name="Table Classic 2" w:semiHidden="1" w:unhideWhenUsed="1"/>
-    <w:lsdException w:name="Table Classic 3" w:semiHidden="1" w:unhideWhenUsed="1"/>
-    <w:lsdException w:name="Table Classic 4" w:semiHidden="1" w:unhideWhenUsed="1"/>
-    <w:lsdException w:name="Table Colorful 1" w:semiHidden="1" w:unhideWhenUsed="1"/>
-    <w:lsdException w:name="Table Colorful 2" w:semiHidden="1" w:unhideWhenUsed="1"/>
-    <w:lsdException w:name="Table Colorful 3" w:semiHidden="1" w:unhideWhenUsed="1"/>
-    <w:lsdException w:name="Table Columns 1" w:semiHidden="1" w:unhideWhenUsed="1"/>
-    <w:lsdException w:name="Table Columns 2" w:semiHidden="1" w:unhideWhenUsed="1"/>
-    <w:lsdException w:name="Table Columns 3" w:semiHidden="1" w:unhideWhenUsed="1"/>
-    <w:lsdException w:name="Table Columns 4" w:semiHidden="1" w:unhideWhenUsed="1"/>
-    <w:lsdException w:name="Table Columns 5" w:semiHidden="1" w:unhideWhenUsed="1"/>
-    <w:lsdException w:name="Table Grid 1" w:semiHidden="1" w:unhideWhenUsed="1"/>
-    <w:lsdException w:name="Table Grid 2" w:semiHidden="1" w:unhideWhenUsed="1"/>
-    <w:lsdException w:name="Table Grid 3" w:semiHidden="1" w:unhideWhenUsed="1"/>
-    <w:lsdException w:name="Table Grid 4" w:semiHidden="1" w:unhideWhenUsed="1"/>
-    <w:lsdException w:name="Table Grid 5" w:semiHidden="1" w:unhideWhenUsed="1"/>
-    <w:lsdException w:name="Table Grid 6" w:semiHidden="1" w:unhideWhenUsed="1"/>
-    <w:lsdException w:name="Table Grid 7" w:semiHidden="1" w:unhideWhenUsed="1"/>
-    <w:lsdException w:name="Table Grid 8" w:semiHidden="1" w:unhideWhenUsed="1"/>
-    <w:lsdException w:name="Table List 1" w:semiHidden="1" w:unhideWhenUsed="1"/>
-    <w:lsdException w:name="Table List 2" w:semiHidden="1" w:unhideWhenUsed="1"/>
-    <w:lsdException w:name="Table List 3" w:semiHidden="1" w:unhideWhenUsed="1"/>
-    <w:lsdException w:name="Table List 4" w:semiHidden="1" w:unhideWhenUsed="1"/>
-    <w:lsdException w:name="Table List 5" w:semiHidden="1" w:unhideWhenUsed="1"/>
-    <w:lsdException w:name="Table List 6" w:semiHidden="1" w:unhideWhenUsed="1"/>
-    <w:lsdException w:name="Table List 7" w:semiHidden="1" w:unhideWhenUsed="1"/>
-    <w:lsdException w:name="Table List 8" w:semiHidden="1" w:unhideWhenUsed="1"/>
-    <w:lsdException w:name="Table 3D effects 1" w:semiHidden="1" w:unhideWhenUsed="1"/>
-    <w:lsdException w:name="Table 3D effects 2" w:semiHidden="1" w:unhideWhenUsed="1"/>
-    <w:lsdException w:name="Table 3D effects 3" w:semiHidden="1" w:unhideWhenUsed="1"/>
-    <w:lsdException w:name="Table Contemporary" w:semiHidden="1" w:unhideWhenUsed="1"/>
-    <w:lsdException w:name="Table Elegant" w:semiHidden="1" w:unhideWhenUsed="1"/>
-    <w:lsdException w:name="Table Professional" w:semiHidden="1" w:unhideWhenUsed="1"/>
-    <w:lsdException w:name="Table Subtle 1" w:semiHidden="1" w:unhideWhenUsed="1"/>
-    <w:lsdException w:name="Table Subtle 2" w:semiHidden="1" w:unhideWhenUsed="1"/>
-    <w:lsdException w:name="Table Web 1" w:semiHidden="1" w:unhideWhenUsed="1"/>
-    <w:lsdException w:name="Table Web 2" w:semiHidden="1" w:unhideWhenUsed="1"/>
-    <w:lsdException w:name="Table Web 3" w:semiHidden="1" w:unhideWhenUsed="1"/>
-    <w:lsdException w:name="Balloon Text" w:semiHidden="1" w:unhideWhenUsed="1"/>
-    <w:lsdException w:name="Table Grid" w:uiPriority="39"/>
-    <w:lsdException w:name="Table Theme" w:semiHidden="1" w:unhideWhenUsed="1"/>
-    <w:lsdException w:name="Placeholder Text" w:semiHidden="1"/>
-    <w:lsdException w:name="No Spacing" w:uiPriority="1" w:qFormat="1"/>
-    <w:lsdException w:name="Light Shading" w:uiPriority="60"/>
-    <w:lsdException w:name="Light List" w:uiPriority="61"/>
-    <w:lsdException w:name="Light Grid" w:uiPriority="62"/>
-    <w:lsdException w:name="Medium Shading 1" w:uiPriority="63"/>
-    <w:lsdException w:name="Medium Shading 2" w:uiPriority="64"/>
-    <w:lsdException w:name="Medium List 1" w:uiPriority="65"/>
-    <w:lsdException w:name="Medium List 2" w:uiPriority="66"/>
-    <w:lsdException w:name="Medium Grid 1" w:uiPriority="67"/>
-    <w:lsdException w:name="Medium Grid 2" w:uiPriority="68"/>
-    <w:lsdException w:name="Medium Grid 3" w:uiPriority="69"/>
-    <w:lsdException w:name="Dark List" w:uiPriority="70"/>
-    <w:lsdException w:name="Colorful Shading" w:uiPriority="71"/>
-    <w:lsdException w:name="Colorful List" w:uiPriority="72"/>
-    <w:lsdException w:name="Colorful Grid" w:uiPriority="73"/>
-    <w:lsdException w:name="Light Shading Accent 1" w:uiPriority="60"/>
-    <w:lsdException w:name="Light List Accent 1" w:uiPriority="61"/>
-    <w:lsdException w:name="Light Grid Accent 1" w:uiPriority="62"/>
-    <w:lsdException w:name="Medium Shading 1 Accent 1" w:uiPriority="63"/>
-    <w:lsdException w:name="Medium Shading 2 Accent 1" w:uiPriority="64"/>
-    <w:lsdException w:name="Medium List 1 Accent 1" w:uiPriority="65"/>
-    <w:lsdException w:name="Revision" w:semiHidden="1"/>
-    <w:lsdException w:name="List Paragraph" w:uiPriority="34" w:qFormat="1"/>
-    <w:lsdException w:name="Quote" w:uiPriority="29" w:qFormat="1"/>
-    <w:lsdException w:name="Intense Quote" w:uiPriority="30" w:qFormat="1"/>
-    <w:lsdException w:name="Medium List 2 Accent 1" w:uiPriority="66"/>
-    <w:lsdException w:name="Medium Grid 1 Accent 1" w:uiPriority="67"/>
-    <w:lsdException w:name="Medium Grid 2 Accent 1" w:uiPriority="68"/>
-    <w:lsdException w:name="Medium Grid 3 Accent 1" w:uiPriority="69"/>
-    <w:lsdException w:name="Dark List Accent 1" w:uiPriority="70"/>
-    <w:lsdException w:name="Colorful Shading Accent 1" w:uiPriority="71"/>
-    <w:lsdException w:name="Colorful List Accent 1" w:uiPriority="72"/>
-    <w:lsdException w:name="Colorful Grid Accent 1" w:uiPriority="73"/>
-    <w:lsdException w:name="Light Shading Accent 2" w:uiPriority="60"/>
-    <w:lsdException w:name="Light List Accent 2" w:uiPriority="61"/>
-    <w:lsdException w:name="Light Grid Accent 2" w:uiPriority="62"/>
-    <w:lsdException w:name="Medium Shading 1 Accent 2" w:uiPriority="63"/>
-    <w:lsdException w:name="Medium Shading 2 Accent 2" w:uiPriority="64"/>
-    <w:lsdException w:name="Medium List 1 Accent 2" w:uiPriority="65"/>
-    <w:lsdException w:name="Medium List 2 Accent 2" w:uiPriority="66"/>
-    <w:lsdException w:name="Medium Grid 1 Accent 2" w:uiPriority="67"/>
-    <w:lsdException w:name="Medium Grid 2 Accent 2" w:uiPriority="68"/>
-    <w:lsdException w:name="Medium Grid 3 Accent 2" w:uiPriority="69"/>
-    <w:lsdException w:name="Dark List Accent 2" w:uiPriority="70"/>
-    <w:lsdException w:name="Colorful Shading Accent 2" w:uiPriority="71"/>
-    <w:lsdException w:name="Colorful List Accent 2" w:uiPriority="72"/>
-    <w:lsdException w:name="Colorful Grid Accent 2" w:uiPriority="73"/>
-    <w:lsdException w:name="Light Shading Accent 3" w:uiPriority="60"/>
-    <w:lsdException w:name="Light List Accent 3" w:uiPriority="61"/>
-    <w:lsdException w:name="Light Grid Accent 3" w:uiPriority="62"/>
-    <w:lsdException w:name="Medium Shading 1 Accent 3" w:uiPriority="63"/>
-    <w:lsdException w:name="Medium Shading 2 Accent 3" w:uiPriority="64"/>
-    <w:lsdException w:name="Medium List 1 Accent 3" w:uiPriority="65"/>
-    <w:lsdException w:name="Medium List 2 Accent 3" w:uiPriority="66"/>
-    <w:lsdException w:name="Medium Grid 1 Accent 3" w:uiPriority="67"/>
-    <w:lsdException w:name="Medium Grid 2 Accent 3" w:uiPriority="68"/>
-    <w:lsdException w:name="Medium Grid 3 Accent 3" w:uiPriority="69"/>
-    <w:lsdException w:name="Dark List Accent 3" w:uiPriority="70"/>
-    <w:lsdException w:name="Colorful Shading Accent 3" w:uiPriority="71"/>
-    <w:lsdException w:name="Colorful List Accent 3" w:uiPriority="72"/>
-    <w:lsdException w:name="Colorful Grid Accent 3" w:uiPriority="73"/>
-    <w:lsdException w:name="Light Shading Accent 4" w:uiPriority="60"/>
-    <w:lsdException w:name="Light List Accent 4" w:uiPriority="61"/>
-    <w:lsdException w:name="Light Grid Accent 4" w:uiPriority="62"/>
-    <w:lsdException w:name="Medium Shading 1 Accent 4" w:uiPriority="63"/>
-    <w:lsdException w:name="Medium Shading 2 Accent 4" w:uiPriority="64"/>
-    <w:lsdException w:name="Medium List 1 Accent 4" w:uiPriority="65"/>
-    <w:lsdException w:name="Medium List 2 Accent 4" w:uiPriority="66"/>
-    <w:lsdException w:name="Medium Grid 1 Accent 4" w:uiPriority="67"/>
-    <w:lsdException w:name="Medium Grid 2 Accent 4" w:uiPriority="68"/>
-    <w:lsdException w:name="Medium Grid 3 Accent 4" w:uiPriority="69"/>
-    <w:lsdException w:name="Dark List Accent 4" w:uiPriority="70"/>
-    <w:lsdException w:name="Colorful Shading Accent 4" w:uiPriority="71"/>
-    <w:lsdException w:name="Colorful List Accent 4" w:uiPriority="72"/>
-    <w:lsdException w:name="Colorful Grid Accent 4" w:uiPriority="73"/>
-    <w:lsdException w:name="Light Shading Accent 5" w:uiPriority="60"/>
-    <w:lsdException w:name="Light List Accent 5" w:uiPriority="61"/>
-    <w:lsdException w:name="Light Grid Accent 5" w:uiPriority="62"/>
-    <w:lsdException w:name="Medium Shading 1 Accent 5" w:uiPriority="63"/>
-    <w:lsdException w:name="Medium Shading 2 Accent 5" w:uiPriority="64"/>
-    <w:lsdException w:name="Medium List 1 Accent 5" w:uiPriority="65"/>
-    <w:lsdException w:name="Medium List 2 Accent 5" w:uiPriority="66"/>
-    <w:lsdException w:name="Medium Grid 1 Accent 5" w:uiPriority="67"/>
-    <w:lsdException w:name="Medium Grid 2 Accent 5" w:uiPriority="68"/>
-    <w:lsdException w:name="Medium Grid 3 Accent 5" w:uiPriority="69"/>
-    <w:lsdException w:name="Dark List Accent 5" w:uiPriority="70"/>
-    <w:lsdException w:name="Colorful Shading Accent 5" w:uiPriority="71"/>
-    <w:lsdException w:name="Colorful List Accent 5" w:uiPriority="72"/>
-    <w:lsdException w:name="Colorful Grid Accent 5" w:uiPriority="73"/>
-    <w:lsdException w:name="Light Shading Accent 6" w:uiPriority="60"/>
-    <w:lsdException w:name="Light List Accent 6" w:uiPriority="61"/>
-    <w:lsdException w:name="Light Grid Accent 6" w:uiPriority="62"/>
-    <w:lsdException w:name="Medium Shading 1 Accent 6" w:uiPriority="63"/>
-    <w:lsdException w:name="Medium Shading 2 Accent 6" w:uiPriority="64"/>
-    <w:lsdException w:name="Medium List 1 Accent 6" w:uiPriority="65"/>
-    <w:lsdException w:name="Medium List 2 Accent 6" w:uiPriority="66"/>
-    <w:lsdException w:name="Medium Grid 1 Accent 6" w:uiPriority="67"/>
-    <w:lsdException w:name="Medium Grid 2 Accent 6" w:uiPriority="68"/>
-    <w:lsdException w:name="Medium Grid 3 Accent 6" w:uiPriority="69"/>
-    <w:lsdException w:name="Dark List Accent 6" w:uiPriority="70"/>
-    <w:lsdException w:name="Colorful Shading Accent 6" w:uiPriority="71"/>
-    <w:lsdException w:name="Colorful List Accent 6" w:uiPriority="72"/>
-    <w:lsdException w:name="Colorful Grid Accent 6" w:uiPriority="73"/>
-    <w:lsdException w:name="Subtle Emphasis" w:uiPriority="19" w:qFormat="1"/>
-    <w:lsdException w:name="Intense Emphasis" w:uiPriority="21" w:qFormat="1"/>
-    <w:lsdException w:name="Subtle Reference" w:uiPriority="31" w:qFormat="1"/>
-    <w:lsdException w:name="Intense Reference" w:uiPriority="32" w:qFormat="1"/>
-    <w:lsdException w:name="Book Title" w:uiPriority="33" w:qFormat="1"/>
-    <w:lsdException w:name="Bibliography" w:semiHidden="1" w:uiPriority="37" w:unhideWhenUsed="1"/>
-    <w:lsdException w:name="TOC Heading" w:semiHidden="1" w:uiPriority="39" w:unhideWhenUsed="1" w:qFormat="1"/>
-    <w:lsdException w:name="Plain Table 1" w:uiPriority="41"/>
-    <w:lsdException w:name="Plain Table 2" w:uiPriority="42"/>
-    <w:lsdException w:name="Plain Table 3" w:uiPriority="43"/>
-    <w:lsdException w:name="Plain Table 4" w:uiPriority="44"/>
-    <w:lsdException w:name="Plain Table 5" w:uiPriority="45"/>
-    <w:lsdException w:name="Grid Table Light" w:uiPriority="40"/>
-    <w:lsdException w:name="Grid Table 1 Light" w:uiPriority="46"/>
-    <w:lsdException w:name="Grid Table 2" w:uiPriority="47"/>
-    <w:lsdException w:name="Grid Table 3" w:uiPriority="48"/>
-    <w:lsdException w:name="Grid Table 4" w:uiPriority="49"/>
-    <w:lsdException w:name="Grid Table 5 Dark" w:uiPriority="50"/>
-    <w:lsdException w:name="Grid Table 6 Colorful" w:uiPriority="51"/>
-    <w:lsdException w:name="Grid Table 7 Colorful" w:uiPriority="52"/>
-    <w:lsdException w:name="Grid Table 1 Light Accent 1" w:uiPriority="46"/>
-    <w:lsdException w:name="Grid Table 2 Accent 1" w:uiPriority="47"/>
-    <w:lsdException w:name="Grid Table 3 Accent 1" w:uiPriority="48"/>
-    <w:lsdException w:name="Grid Table 4 Accent 1" w:uiPriority="49"/>
-    <w:lsdException w:name="Grid Table 5 Dark Accent 1" w:uiPriority="50"/>
-    <w:lsdException w:name="Grid Table 6 Colorful Accent 1" w:uiPriority="51"/>
-    <w:lsdException w:name="Grid Table 7 Colorful Accent 1" w:uiPriority="52"/>
-    <w:lsdException w:name="Grid Table 1 Light Accent 2" w:uiPriority="46"/>
-    <w:lsdException w:name="Grid Table 2 Accent 2" w:uiPriority="47"/>
-    <w:lsdException w:name="Grid Table 3 Accent 2" w:uiPriority="48"/>
-    <w:lsdException w:name="Grid Table 4 Accent 2" w:uiPriority="49"/>
-    <w:lsdException w:name="Grid Table 5 Dark Accent 2" w:uiPriority="50"/>
-    <w:lsdException w:name="Grid Table 6 Colorful Accent 2" w:uiPriority="51"/>
-    <w:lsdException w:name="Grid Table 7 Colorful Accent 2" w:uiPriority="52"/>
-    <w:lsdException w:name="Grid Table 1 Light Accent 3" w:uiPriority="46"/>
-    <w:lsdException w:name="Grid Table 2 Accent 3" w:uiPriority="47"/>
-    <w:lsdException w:name="Grid Table 3 Accent 3" w:uiPriority="48"/>
-    <w:lsdException w:name="Grid Table 4 Accent 3" w:uiPriority="49"/>
-    <w:lsdException w:name="Grid Table 5 Dark Accent 3" w:uiPriority="50"/>
-    <w:lsdException w:name="Grid Table 6 Colorful Accent 3" w:uiPriority="51"/>
-    <w:lsdException w:name="Grid Table 7 Colorful Accent 3" w:uiPriority="52"/>
-    <w:lsdException w:name="Grid Table 1 Light Accent 4" w:uiPriority="46"/>
-    <w:lsdException w:name="Grid Table 2 Accent 4" w:uiPriority="47"/>
-    <w:lsdException w:name="Grid Table 3 Accent 4" w:uiPriority="48"/>
-    <w:lsdException w:name="Grid Table 4 Accent 4" w:uiPriority="49"/>
-    <w:lsdException w:name="Grid Table 5 Dark Accent 4" w:uiPriority="50"/>
-    <w:lsdException w:name="Grid Table 6 Colorful Accent 4" w:uiPriority="51"/>
-    <w:lsdException w:name="Grid Table 7 Colorful Accent 4" w:uiPriority="52"/>
-    <w:lsdException w:name="Grid Table 1 Light Accent 5" w:uiPriority="46"/>
-    <w:lsdException w:name="Grid Table 2 Accent 5" w:uiPriority="47"/>
-    <w:lsdException w:name="Grid Table 3 Accent 5" w:uiPriority="48"/>
-    <w:lsdException w:name="Grid Table 4 Accent 5" w:uiPriority="49"/>
-    <w:lsdException w:name="Grid Table 5 Dark Accent 5" w:uiPriority="50"/>
-    <w:lsdException w:name="Grid Table 6 Colorful Accent 5" w:uiPriority="51"/>
-    <w:lsdException w:name="Grid Table 7 Colorful Accent 5" w:uiPriority="52"/>
-    <w:lsdException w:name="Grid Table 1 Light Accent 6" w:uiPriority="46"/>
-    <w:lsdException w:name="Grid Table 2 Accent 6" w:uiPriority="47"/>
-    <w:lsdException w:name="Grid Table 3 Accent 6" w:uiPriority="48"/>
-    <w:lsdException w:name="Grid Table 4 Accent 6" w:uiPriority="49"/>
-    <w:lsdException w:name="Grid Table 5 Dark Accent 6" w:uiPriority="50"/>
-    <w:lsdException w:name="Grid Table 6 Colorful Accent 6" w:uiPriority="51"/>
-    <w:lsdException w:name="Grid Table 7 Colorful Accent 6" w:uiPriority="52"/>
-    <w:lsdException w:name="List Table 1 Light" w:uiPriority="46"/>
-    <w:lsdException w:name="List Table 2" w:uiPriority="47"/>
-    <w:lsdException w:name="List Table 3" w:uiPriority="48"/>
-    <w:lsdException w:name="List Table 4" w:uiPriority="49"/>
-    <w:lsdException w:name="List Table 5 Dark" w:uiPriority="50"/>
-    <w:lsdException w:name="List Table 6 Colorful" w:uiPriority="51"/>
-    <w:lsdException w:name="List Table 7 Colorful" w:uiPriority="52"/>
-    <w:lsdException w:name="List Table 1 Light Accent 1" w:uiPriority="46"/>
-    <w:lsdException w:name="List Table 2 Accent 1" w:uiPriority="47"/>
-    <w:lsdException w:name="List Table 3 Accent 1" w:uiPriority="48"/>
-    <w:lsdException w:name="List Table 4 Accent 1" w:uiPriority="49"/>
-    <w:lsdException w:name="List Table 5 Dark Accent 1" w:uiPriority="50"/>
-    <w:lsdException w:name="List Table 6 Colorful Accent 1" w:uiPriority="51"/>
-    <w:lsdException w:name="List Table 7 Colorful Accent 1" w:uiPriority="52"/>
-    <w:lsdException w:name="List Table 1 Light Accent 2" w:uiPriority="46"/>
-    <w:lsdException w:name="List Table 2 Accent 2" w:uiPriority="47"/>
-    <w:lsdException w:name="List Table 3 Accent 2" w:uiPriority="48"/>
-    <w:lsdException w:name="List Table 4 Accent 2" w:uiPriority="49"/>
-    <w:lsdException w:name="List Table 5 Dark Accent 2" w:uiPriority="50"/>
-    <w:lsdException w:name="List Table 6 Colorful Accent 2" w:uiPriority="51"/>
-    <w:lsdException w:name="List Table 7 Colorful Accent 2" w:uiPriority="52"/>
-    <w:lsdException w:name="List Table 1 Light Accent 3" w:uiPriority="46"/>
-    <w:lsdException w:name="List Table 2 Accent 3" w:uiPriority="47"/>
-    <w:lsdException w:name="List Table 3 Accent 3" w:uiPriority="48"/>
-    <w:lsdException w:name="List Table 4 Accent 3" w:uiPriority="49"/>
-    <w:lsdException w:name="List Table 5 Dark Accent 3" w:uiPriority="50"/>
-    <w:lsdException w:name="List Table 6 Colorful Accent 3" w:uiPriority="51"/>
-    <w:lsdException w:name="List Table 7 Colorful Accent 3" w:uiPriority="52"/>
-    <w:lsdException w:name="List Table 1 Light Accent 4" w:uiPriority="46"/>
-    <w:lsdException w:name="List Table 2 Accent 4" w:uiPriority="47"/>
-    <w:lsdException w:name="List Table 3 Accent 4" w:uiPriority="48"/>
-    <w:lsdException w:name="List Table 4 Accent 4" w:uiPriority="49"/>
-    <w:lsdException w:name="List Table 5 Dark Accent 4" w:uiPriority="50"/>
-    <w:lsdException w:name="List Table 6 Colorful Accent 4" w:uiPriority="51"/>
-    <w:lsdException w:name="List Table 7 Colorful Accent 4" w:uiPriority="52"/>
-    <w:lsdException w:name="List Table 1 Light Accent 5" w:uiPriority="46"/>
-    <w:lsdException w:name="List Table 2 Accent 5" w:uiPriority="47"/>
-    <w:lsdException w:name="List Table 3 Accent 5" w:uiPriority="48"/>
-    <w:lsdException w:name="List Table 4 Accent 5" w:uiPriority="49"/>
-    <w:lsdException w:name="List Table 5 Dark Accent 5" w:uiPriority="50"/>
-    <w:lsdException w:name="List Table 6 Colorful Accent 5" w:uiPriority="51"/>
-    <w:lsdException w:name="List Table 7 Colorful Accent 5" w:uiPriority="52"/>
-    <w:lsdException w:name="List Table 1 Light Accent 6" w:uiPriority="46"/>
-    <w:lsdException w:name="List Table 2 Accent 6" w:uiPriority="47"/>
-    <w:lsdException w:name="List Table 3 Accent 6" w:uiPriority="48"/>
-    <w:lsdException w:name="List Table 4 Accent 6" w:uiPriority="49"/>
-    <w:lsdException w:name="List Table 5 Dark Accent 6" w:uiPriority="50"/>
-    <w:lsdException w:name="List Table 6 Colorful Accent 6" w:uiPriority="51"/>
-    <w:lsdException w:name="List Table 7 Colorful Accent 6" w:uiPriority="52"/>
-    <w:lsdException w:name="Mention" w:semiHidden="1" w:unhideWhenUsed="1"/>
-    <w:lsdException w:name="Smart Hyperlink" w:semiHidden="1" w:unhideWhenUsed="1"/>
-    <w:lsdException w:name="Hashtag" w:semiHidden="1" w:unhideWhenUsed="1"/>
-    <w:lsdException w:name="Unresolved Mention" w:semiHidden="1" w:unhideWhenUsed="1"/>
-  </w:latentStyles>
-  <w:style w:type="paragraph" w:default="1" w:styleId="Normal">
-    <w:name w:val="Normal"/>
-    <w:qFormat/>
-  </w:style>
-  <w:style w:type="character" w:default="1" w:styleId="DefaultParagraphFont">
-    <w:name w:val="Default Paragraph Font"/>
-    <w:uiPriority w:val="1"/>
-    <w:semiHidden/>
-    <w:unhideWhenUsed/>
-  </w:style>
-  <w:style w:type="table" w:default="1" w:styleId="TableNormal">
-    <w:name w:val="Normal Table"/>
-    <w:uiPriority w:val="99"/>
-    <w:semiHidden/>
-    <w:unhideWhenUsed/>
-    <w:tblPr>
-      <w:tblInd w:w="0" w:type="dxa"/>
-      <w:tblCellMar>
-        <w:top w:w="0" w:type="dxa"/>
-        <w:left w:w="108" w:type="dxa"/>
-        <w:bottom w:w="0" w:type="dxa"/>
-        <w:right w:w="108" w:type="dxa"/>
-      </w:tblCellMar>
-    </w:tblPr>
-  </w:style>
-  <w:style w:type="numbering" w:default="1" w:styleId="NoList">
-    <w:name w:val="No List"/>
-    <w:uiPriority w:val="99"/>
-    <w:semiHidden/>
-    <w:unhideWhenUsed/>
-  </w:style>
-  <w:style w:type="paragraph" w:customStyle="1" w:styleId="44EF0274BFAE45629B889E868332F46D">
-    <w:name w:val="44EF0274BFAE45629B889E868332F46D"/>
-  </w:style>
-  <w:style w:type="paragraph" w:styleId="ListBullet">
-    <w:name w:val="List Bullet"/>
-    <w:basedOn w:val="Normal"/>
-    <w:uiPriority w:val="10"/>
-    <w:unhideWhenUsed/>
-    <w:qFormat/>
-    <w:pPr>
-      <w:numPr>
-        <w:numId w:val="1"/>
-      </w:numPr>
-      <w:spacing w:before="120" w:after="200" w:line="264" w:lineRule="auto"/>
-    </w:pPr>
-    <w:rPr>
-      <w:rFonts w:eastAsiaTheme="minorHAnsi"/>
-      <w:color w:val="595959" w:themeColor="text1" w:themeTint="A6"/>
-    </w:rPr>
-  </w:style>
-  <w:style w:type="paragraph" w:customStyle="1" w:styleId="2A332AB256874AD894AD922E9949D501">
-    <w:name w:val="2A332AB256874AD894AD922E9949D501"/>
-  </w:style>
-  <w:style w:type="paragraph" w:customStyle="1" w:styleId="927E2657978A4DE8B33C226C1078B129">
-    <w:name w:val="927E2657978A4DE8B33C226C1078B129"/>
-  </w:style>
-  <w:style w:type="paragraph" w:customStyle="1" w:styleId="967A99D418E4435E96D622E8DB42B0CD">
-    <w:name w:val="967A99D418E4435E96D622E8DB42B0CD"/>
-  </w:style>
-</w:styles>
-</file>
-
-<file path=word/glossary/webSettings.xml><?xml version="1.0" encoding="utf-8"?>
-<w:webSettings xmlns:mc="http://schemas.openxmlformats.org/markup-compatibility/2006" xmlns:r="http://schemas.openxmlformats.org/officeDocument/2006/relationships" xmlns:w="http://schemas.openxmlformats.org/wordprocessingml/2006/main" xmlns:w14="http://schemas.microsoft.com/office/word/2010/wordml" xmlns:w15="http://schemas.microsoft.com/office/word/2012/wordml" xmlns:w16cid="http://schemas.microsoft.com/office/word/2016/wordml/cid" xmlns:w16se="http://schemas.microsoft.com/office/word/2015/wordml/symex" mc:Ignorable="w14 w15 w16se w16cid">
-  <w:optimizeForBrowser/>
-  <w:allowPNG/>
-</w:webSettings>
 </file>
 
 <file path=word/theme/theme1.xml><?xml version="1.0" encoding="utf-8"?>

</xml_diff>

<commit_message>
Just a quick commit before work
</commit_message>
<xml_diff>
--- a/Proposal/Senior Project Proposal.docx
+++ b/Proposal/Senior Project Proposal.docx
@@ -115,13 +115,8 @@
         <w:pStyle w:val="ContactInfo"/>
       </w:pPr>
       <w:r>
-        <w:t>Dr. Andy Poe, ??????</w:t>
-      </w:r>
-      <w:proofErr w:type="gramStart"/>
-      <w:r>
-        <w:t>, ?????</w:t>
-      </w:r>
-      <w:proofErr w:type="gramEnd"/>
+        <w:t>Dr. Andy Poe, ??????, ?????</w:t>
+      </w:r>
     </w:p>
     <w:p>
       <w:pPr>
@@ -319,17 +314,15 @@
       <w:r>
         <w:t xml:space="preserve">. </w:t>
       </w:r>
-      <w:proofErr w:type="gramStart"/>
-      <w:r>
-        <w:t>Lastly</w:t>
-      </w:r>
-      <w:proofErr w:type="gramEnd"/>
-      <w:r>
-        <w:t xml:space="preserve"> I hope to have a better grasp of version control via Git, and hope by using Git Bash I’ll have a better grasp of version control before moving to some Git UI like GitHub, </w:t>
+      <w:r>
+        <w:t xml:space="preserve">Lastly I hope to have a better grasp of version control via Git, and hope by using Git Bash I’ll have a better grasp of version control before moving to some Git UI like GitHub, </w:t>
       </w:r>
       <w:proofErr w:type="spellStart"/>
       <w:r>
         <w:t>GitKrake</w:t>
+      </w:r>
+      <w:r>
+        <w:t>n</w:t>
       </w:r>
       <w:proofErr w:type="spellEnd"/>
       <w:r>
@@ -1056,6 +1049,7 @@
     <w:lsdException w:name="HTML Sample" w:semiHidden="1" w:unhideWhenUsed="1"/>
     <w:lsdException w:name="HTML Typewriter" w:semiHidden="1" w:unhideWhenUsed="1"/>
     <w:lsdException w:name="HTML Variable" w:semiHidden="1" w:unhideWhenUsed="1"/>
+    <w:lsdException w:name="Normal Table" w:semiHidden="1" w:unhideWhenUsed="1"/>
     <w:lsdException w:name="annotation subject" w:semiHidden="1" w:unhideWhenUsed="1"/>
     <w:lsdException w:name="No List" w:semiHidden="1" w:unhideWhenUsed="1"/>
     <w:lsdException w:name="Outline List 1" w:semiHidden="1" w:unhideWhenUsed="1"/>
@@ -1102,8 +1096,10 @@
     <w:lsdException w:name="Table Subtle 2" w:semiHidden="1" w:unhideWhenUsed="1"/>
     <w:lsdException w:name="Table Web 1" w:semiHidden="1" w:unhideWhenUsed="1"/>
     <w:lsdException w:name="Table Web 2" w:semiHidden="1" w:unhideWhenUsed="1"/>
+    <w:lsdException w:name="Table Web 3" w:semiHidden="1" w:unhideWhenUsed="1"/>
     <w:lsdException w:name="Balloon Text" w:semiHidden="1" w:unhideWhenUsed="1"/>
     <w:lsdException w:name="Table Grid" w:uiPriority="39"/>
+    <w:lsdException w:name="Table Theme" w:semiHidden="1" w:unhideWhenUsed="1"/>
     <w:lsdException w:name="Placeholder Text" w:semiHidden="1"/>
     <w:lsdException w:name="No Spacing" w:semiHidden="1" w:uiPriority="1" w:unhideWhenUsed="1" w:qFormat="1"/>
     <w:lsdException w:name="Light Shading" w:uiPriority="60"/>

</xml_diff>

<commit_message>
Just did a few changes to my proposal, still shoul dbe done for the most part.
</commit_message>
<xml_diff>
--- a/Proposal/Senior Project Proposal.docx
+++ b/Proposal/Senior Project Proposal.docx
@@ -183,16 +183,13 @@
       <w:r>
         <w:t>some general information about the plant. Once they’</w:t>
       </w:r>
+      <w:bookmarkStart w:id="0" w:name="_GoBack"/>
+      <w:bookmarkEnd w:id="0"/>
     </w:p>
     <w:p>
       <w:pPr>
         <w:ind w:firstLine="720"/>
       </w:pPr>
-    </w:p>
-    <w:p>
-      <w:pPr>
-        <w:ind w:firstLine="720"/>
-      </w:pPr>
       <w:r>
         <w:t xml:space="preserve">The goal for my senior project is to create an android </w:t>
       </w:r>
@@ -213,8 +210,6 @@
       <w:r>
         <w:t xml:space="preserve">Users will have a map </w:t>
       </w:r>
-      <w:bookmarkStart w:id="0" w:name="_GoBack"/>
-      <w:bookmarkEnd w:id="0"/>
     </w:p>
     <w:p>
       <w:pPr>
@@ -2307,7 +2302,7 @@
     <w:charset w:val="00"/>
     <w:family w:val="roman"/>
     <w:pitch w:val="variable"/>
-    <w:sig w:usb0="E0002AFF" w:usb1="C0007843" w:usb2="00000009" w:usb3="00000000" w:csb0="000001FF" w:csb1="00000000"/>
+    <w:sig w:usb0="E0002EFF" w:usb1="C000785B" w:usb2="00000009" w:usb3="00000000" w:csb0="000001FF" w:csb1="00000000"/>
   </w:font>
   <w:font w:name="Century Gothic">
     <w:altName w:val="Century Gothic"/>
@@ -2343,14 +2338,14 @@
     <w:charset w:val="00"/>
     <w:family w:val="swiss"/>
     <w:pitch w:val="variable"/>
-    <w:sig w:usb0="E0002AFF" w:usb1="4000ACFF" w:usb2="00000001" w:usb3="00000000" w:csb0="000001FF" w:csb1="00000000"/>
+    <w:sig w:usb0="E4002EFF" w:usb1="C000247B" w:usb2="00000009" w:usb3="00000000" w:csb0="000001FF" w:csb1="00000000"/>
   </w:font>
   <w:font w:name="Calibri Light">
     <w:panose1 w:val="020F0302020204030204"/>
     <w:charset w:val="00"/>
     <w:family w:val="swiss"/>
     <w:pitch w:val="variable"/>
-    <w:sig w:usb0="A0002AEF" w:usb1="4000207B" w:usb2="00000000" w:usb3="00000000" w:csb0="000001FF" w:csb1="00000000"/>
+    <w:sig w:usb0="E4002EFF" w:usb1="C000247B" w:usb2="00000009" w:usb3="00000000" w:csb0="000001FF" w:csb1="00000000"/>
   </w:font>
 </w:fonts>
 </file>
@@ -2401,6 +2396,7 @@
     <w:rsid w:val="001C21C4"/>
     <w:rsid w:val="005435C1"/>
     <w:rsid w:val="008572FF"/>
+    <w:rsid w:val="00915C04"/>
     <w:rsid w:val="00C458EA"/>
   </w:rsids>
   <m:mathPr>
@@ -3178,7 +3174,7 @@
 </file>
 
 <file path=customXml/itemProps1.xml><?xml version="1.0" encoding="utf-8"?>
-<ds:datastoreItem xmlns:ds="http://schemas.openxmlformats.org/officeDocument/2006/customXml" ds:itemID="{4747150C-379F-4D27-AD0A-E82E9FF0796E}">
+<ds:datastoreItem xmlns:ds="http://schemas.openxmlformats.org/officeDocument/2006/customXml" ds:itemID="{58CCD738-E338-4436-BF7F-27CF69E70C4E}">
   <ds:schemaRefs>
     <ds:schemaRef ds:uri="http://schemas.openxmlformats.org/officeDocument/2006/bibliography"/>
   </ds:schemaRefs>

</xml_diff>

<commit_message>
Big commit here, started working on my senior project for real this time. So far I have the bare bones of my database set up, and have a rough sketch of what I want my schema to be in the DatabaseSchema.xlsx file.
I need to finish implementing the search queries, where a user can type in a common name or scientific name of a plant and it will search the list of their found plants. Also need to work on the UI for adding plants, try to get that working for now so I have something to work with. Maybe make a road map for my project as well.

So far so good though, getting a better grasp of what's actually going on. Keep it up Tylor!
</commit_message>
<xml_diff>
--- a/Proposal/Senior Project Proposal.docx
+++ b/Proposal/Senior Project Proposal.docx
@@ -115,7 +115,19 @@
         <w:pStyle w:val="ContactInfo"/>
       </w:pPr>
       <w:r>
-        <w:t>Dr. Andy Poe, ??????, ?????</w:t>
+        <w:t>Dr. Andy Poe,</w:t>
+      </w:r>
+      <w:r>
+        <w:t xml:space="preserve"> </w:t>
+      </w:r>
+      <w:r>
+        <w:t>Dr. Randy Appleton</w:t>
+      </w:r>
+      <w:r>
+        <w:t>,</w:t>
+      </w:r>
+      <w:r>
+        <w:t xml:space="preserve"> Dr. Michael Kowalczyk</w:t>
       </w:r>
     </w:p>
     <w:p>
@@ -148,7 +160,13 @@
         <w:t xml:space="preserve">The goal for my senior project is to create an android </w:t>
       </w:r>
       <w:r>
-        <w:t xml:space="preserve">app that will help you keep track </w:t>
+        <w:t>app</w:t>
+      </w:r>
+      <w:r>
+        <w:t>lication</w:t>
+      </w:r>
+      <w:r>
+        <w:t xml:space="preserve"> that will help you keep track </w:t>
       </w:r>
       <w:r>
         <w:t>of when</w:t>
@@ -163,7 +181,19 @@
         <w:t xml:space="preserve">be shown a map allowing them to pin their exact location, </w:t>
       </w:r>
       <w:r>
-        <w:t>when they pin their location on the map a widget will pop up that allows the user to choose what plant they may have found. This same widget will include information about each plant in the database like their characteristics, if it’s safe to eat, etc... After they select the plant, they will be given an option to leave some personal notes about the location they found the plant or the time of year, allowing the user to be a little more specific if need be.</w:t>
+        <w:t>when they pin their location on the map a widget will pop up that allows the user to choose what plant they found. This same widget will include information about each plant in the database like their characteristics, if it’s safe to eat, etc... After they select the plant, they will be given an option to</w:t>
+      </w:r>
+      <w:r>
+        <w:t xml:space="preserve"> take a picture of the plant and to</w:t>
+      </w:r>
+      <w:r>
+        <w:t xml:space="preserve"> leave some personal notes about </w:t>
+      </w:r>
+      <w:r>
+        <w:t>the</w:t>
+      </w:r>
+      <w:r>
+        <w:t>, allowing the user to be a little more specific if need be.</w:t>
       </w:r>
       <w:r>
         <w:t xml:space="preserve"> This app can act as a helpful reminder of where to go the following season for those berries you found, and as a list of plants you’ve found in your area. </w:t>
@@ -235,7 +265,22 @@
         <w:t xml:space="preserve">for my database. </w:t>
       </w:r>
       <w:r>
-        <w:t xml:space="preserve">Room is a database library that’s an abstraction layer on top of </w:t>
+        <w:t>Room is a database library</w:t>
+      </w:r>
+      <w:r>
+        <w:t xml:space="preserve"> that’s part of the Android Architecture Components,</w:t>
+      </w:r>
+      <w:r>
+        <w:t xml:space="preserve"> </w:t>
+      </w:r>
+      <w:r>
+        <w:t>it’s</w:t>
+      </w:r>
+      <w:r>
+        <w:t xml:space="preserve"> also</w:t>
+      </w:r>
+      <w:r>
+        <w:t xml:space="preserve"> an abstraction layer on top of </w:t>
       </w:r>
       <w:proofErr w:type="spellStart"/>
       <w:r>
@@ -255,7 +300,22 @@
         <w:t xml:space="preserve"> </w:t>
       </w:r>
       <w:r>
-        <w:t xml:space="preserve">I have some experience with Kotlin prior to this project, enough to get the ball rolling – but have no experience with XML or Room/SQL. </w:t>
+        <w:t xml:space="preserve">Something of note with Room, and probably with most databases on android, is the frequent use of coroutines which I have little experience with. So, working with coroutines and the other aspects of Room will be a huge learning experience. </w:t>
+      </w:r>
+      <w:r>
+        <w:t>I</w:t>
+      </w:r>
+      <w:r>
+        <w:t xml:space="preserve"> also</w:t>
+      </w:r>
+      <w:r>
+        <w:t xml:space="preserve"> have some experience with Kotlin prior to this project, enough to get the ball rolling – but </w:t>
+      </w:r>
+      <w:r>
+        <w:t xml:space="preserve">otherwise </w:t>
+      </w:r>
+      <w:r>
+        <w:t xml:space="preserve">have no experience with XML or Room/SQL. </w:t>
       </w:r>
       <w:r>
         <w:t>T</w:t>
@@ -306,16 +366,32 @@
         <w:t xml:space="preserve">I also hope to get a better understanding of the </w:t>
       </w:r>
       <w:r>
-        <w:t>brainstorming process that comes with developing a mobile app</w:t>
+        <w:t xml:space="preserve">brainstorming process that </w:t>
+      </w:r>
+      <w:r>
+        <w:lastRenderedPageBreak/>
+        <w:t>comes with developing a mobile app</w:t>
       </w:r>
       <w:r>
         <w:t>lication</w:t>
       </w:r>
       <w:r>
+        <w:t>, or any large project for that matter</w:t>
+      </w:r>
+      <w:r>
         <w:t xml:space="preserve">. </w:t>
       </w:r>
       <w:r>
-        <w:t xml:space="preserve">Lastly I hope to have a better grasp of version control via Git, and hope by using Git Bash I’ll have a better grasp of version control before moving to some Git UI like GitHub, </w:t>
+        <w:t>Lastly,</w:t>
+      </w:r>
+      <w:r>
+        <w:t xml:space="preserve"> I hope to have a better grasp of version control via Git, and by using Git Bash I</w:t>
+      </w:r>
+      <w:r>
+        <w:t xml:space="preserve"> hope to</w:t>
+      </w:r>
+      <w:r>
+        <w:t xml:space="preserve"> have a better grasp of version control before moving to some Git UI like GitHub, </w:t>
       </w:r>
       <w:proofErr w:type="spellStart"/>
       <w:r>

</xml_diff>